<commit_message>
Small fixes to report. Removed 'break' from file names.
</commit_message>
<xml_diff>
--- a/Presentation/Substring Report - Jurkic Balduzzi.docx
+++ b/Presentation/Substring Report - Jurkic Balduzzi.docx
@@ -196,7 +196,23 @@
           <w:szCs w:val="28"/>
           <w:lang w:val="en-GB"/>
         </w:rPr>
-        <w:t xml:space="preserve">). Both of the sets are only composed out of 4 elementary characters which refer to a nitrogenous base that could be found inside a nucleic acid chain (i.e.: DNA): </w:t>
+        <w:t xml:space="preserve">). </w:t>
+      </w:r>
+      <w:r>
+        <w:rPr>
+          <w:sz w:val="28"/>
+          <w:szCs w:val="28"/>
+          <w:lang w:val="en-GB"/>
+        </w:rPr>
+        <w:t>Both sets</w:t>
+      </w:r>
+      <w:r>
+        <w:rPr>
+          <w:sz w:val="28"/>
+          <w:szCs w:val="28"/>
+          <w:lang w:val="en-GB"/>
+        </w:rPr>
+        <w:t xml:space="preserve"> are only composed out of 4 elementary characters which refer to a nitrogenous base that could be found inside a nucleic acid chain (i.e.: DNA): </w:t>
       </w:r>
       <w:r>
         <w:rPr>
@@ -1098,7 +1114,7 @@
           <w:shd w:val="clear" w:color="auto" w:fill="FFFFFF"/>
           <w:lang w:val="en-GB"/>
         </w:rPr>
-        <w:t>. However, we abandon this solution favouring a “manual” approach for two main reasons. First of all, by using the built-in function we cannot appreciate the effect of the parallelization as the</w:t>
+        <w:t xml:space="preserve">. However, we abandon this solution favouring a “manual” approach for two main reasons. </w:t>
       </w:r>
       <w:r>
         <w:rPr>
@@ -1110,7 +1126,7 @@
           <w:shd w:val="clear" w:color="auto" w:fill="FFFFFF"/>
           <w:lang w:val="en-GB"/>
         </w:rPr>
-        <w:t xml:space="preserve"> function</w:t>
+        <w:t>First</w:t>
       </w:r>
       <w:r>
         <w:rPr>
@@ -1122,6 +1138,30 @@
           <w:shd w:val="clear" w:color="auto" w:fill="FFFFFF"/>
           <w:lang w:val="en-GB"/>
         </w:rPr>
+        <w:t>, by using the built-in function we cannot appreciate the effect of the parallelization as the</w:t>
+      </w:r>
+      <w:r>
+        <w:rPr>
+          <w:rStyle w:val="normaltextrun"/>
+          <w:rFonts w:cstheme="minorHAnsi"/>
+          <w:color w:val="000000"/>
+          <w:sz w:val="28"/>
+          <w:szCs w:val="28"/>
+          <w:shd w:val="clear" w:color="auto" w:fill="FFFFFF"/>
+          <w:lang w:val="en-GB"/>
+        </w:rPr>
+        <w:t xml:space="preserve"> function</w:t>
+      </w:r>
+      <w:r>
+        <w:rPr>
+          <w:rStyle w:val="normaltextrun"/>
+          <w:rFonts w:cstheme="minorHAnsi"/>
+          <w:color w:val="000000"/>
+          <w:sz w:val="28"/>
+          <w:szCs w:val="28"/>
+          <w:shd w:val="clear" w:color="auto" w:fill="FFFFFF"/>
+          <w:lang w:val="en-GB"/>
+        </w:rPr>
         <w:t xml:space="preserve"> is already optimized and very fast. Furthermore, the need to include partial overlaps makes this solution not useful for us.</w:t>
       </w:r>
     </w:p>
@@ -1341,7 +1381,19 @@
           <w:shd w:val="clear" w:color="auto" w:fill="FFFFFF"/>
           <w:lang w:val="en-GB"/>
         </w:rPr>
-        <w:t xml:space="preserve"> The comparison is abandoned if the number of holes or their width</w:t>
+        <w:t xml:space="preserve"> The comparison is abandoned if the number of holes or their </w:t>
+      </w:r>
+      <w:r>
+        <w:rPr>
+          <w:rStyle w:val="normaltextrun"/>
+          <w:rFonts w:cstheme="minorHAnsi"/>
+          <w:color w:val="000000"/>
+          <w:sz w:val="28"/>
+          <w:szCs w:val="28"/>
+          <w:shd w:val="clear" w:color="auto" w:fill="FFFFFF"/>
+          <w:lang w:val="en-GB"/>
+        </w:rPr>
+        <w:t>width.</w:t>
       </w:r>
     </w:p>
     <w:p>
@@ -1434,7 +1486,23 @@
           <w:szCs w:val="28"/>
           <w:lang w:val="en-GB"/>
         </w:rPr>
-        <w:t xml:space="preserve"> and has the advantage of re-utilizing the same code. What’s more, the pattern reversal time is practically irrelevant</w:t>
+        <w:t xml:space="preserve"> and has the advantage of re-utilizing the same code. </w:t>
+      </w:r>
+      <w:r>
+        <w:rPr>
+          <w:sz w:val="28"/>
+          <w:szCs w:val="28"/>
+          <w:lang w:val="en-GB"/>
+        </w:rPr>
+        <w:t>What is</w:t>
+      </w:r>
+      <w:r>
+        <w:rPr>
+          <w:sz w:val="28"/>
+          <w:szCs w:val="28"/>
+          <w:lang w:val="en-GB"/>
+        </w:rPr>
+        <w:t xml:space="preserve"> more, the pattern reversal time is practically irrelevant</w:t>
       </w:r>
       <w:r>
         <w:rPr>
@@ -1485,6 +1553,67 @@
           <w:lang w:val="en-GB"/>
         </w:rPr>
         <w:t>sweeps the sequence both in forward and backward direction. Our hope was to be able to better parallelize this version by having some threads working to scan in one direction and some others in the other direction.</w:t>
+      </w:r>
+      <w:r>
+        <w:rPr>
+          <w:sz w:val="28"/>
+          <w:szCs w:val="28"/>
+          <w:lang w:val="en-GB"/>
+        </w:rPr>
+        <w:br/>
+        <w:t xml:space="preserve">The common features of the two versions are the main function where we ask the user to insert the desired length of both sequence and pattern and the </w:t>
+      </w:r>
+      <w:r>
+        <w:rPr>
+          <w:i/>
+          <w:iCs/>
+          <w:sz w:val="28"/>
+          <w:szCs w:val="28"/>
+          <w:lang w:val="en-GB"/>
+        </w:rPr>
+        <w:t>‘generate’</w:t>
+      </w:r>
+      <w:r>
+        <w:rPr>
+          <w:sz w:val="28"/>
+          <w:szCs w:val="28"/>
+          <w:lang w:val="en-GB"/>
+        </w:rPr>
+        <w:t xml:space="preserve"> function that randomly generates the two sequences. We also provided a version of the code where we do not generate the sequences but read them from file instead, if the user wishes to do so</w:t>
+      </w:r>
+      <w:r>
+        <w:rPr>
+          <w:sz w:val="28"/>
+          <w:szCs w:val="28"/>
+          <w:lang w:val="en-GB"/>
+        </w:rPr>
+        <w:t xml:space="preserve"> (same names as before with </w:t>
+      </w:r>
+      <w:r>
+        <w:rPr>
+          <w:i/>
+          <w:iCs/>
+          <w:sz w:val="28"/>
+          <w:szCs w:val="28"/>
+          <w:lang w:val="en-GB"/>
+        </w:rPr>
+        <w:t>‘_file’</w:t>
+      </w:r>
+      <w:r>
+        <w:rPr>
+          <w:sz w:val="28"/>
+          <w:szCs w:val="28"/>
+          <w:lang w:val="en-GB"/>
+        </w:rPr>
+        <w:t xml:space="preserve"> suffix)</w:t>
+      </w:r>
+      <w:r>
+        <w:rPr>
+          <w:sz w:val="28"/>
+          <w:szCs w:val="28"/>
+          <w:lang w:val="en-GB"/>
+        </w:rPr>
+        <w:t>.</w:t>
       </w:r>
     </w:p>
     <w:p>
@@ -1501,31 +1630,97 @@
           <w:szCs w:val="28"/>
           <w:lang w:val="en-GB"/>
         </w:rPr>
-        <w:t>Running the two codes we can analyse the difference in the timing of the two versions</w:t>
-      </w:r>
-      <w:r>
-        <w:rPr>
-          <w:sz w:val="28"/>
-          <w:szCs w:val="28"/>
-          <w:lang w:val="en-GB"/>
-        </w:rPr>
-        <w:t>, whose results can be seen in Table 1</w:t>
-      </w:r>
-      <w:r>
-        <w:rPr>
-          <w:sz w:val="28"/>
-          <w:szCs w:val="28"/>
-          <w:lang w:val="en-GB"/>
-        </w:rPr>
-        <w:t xml:space="preserve">. For simplicity the string generation </w:t>
-      </w:r>
-      <w:r>
-        <w:rPr>
-          <w:sz w:val="28"/>
-          <w:szCs w:val="28"/>
-          <w:lang w:val="en-GB"/>
-        </w:rPr>
-        <w:t>time was omitted as it was quite constant throughout the different combinations of sequence and pattern lengths.</w:t>
+        <w:t>Running the codes we can analyse the difference in timing</w:t>
+      </w:r>
+      <w:r>
+        <w:rPr>
+          <w:sz w:val="28"/>
+          <w:szCs w:val="28"/>
+          <w:lang w:val="en-GB"/>
+        </w:rPr>
+        <w:t xml:space="preserve">s </w:t>
+      </w:r>
+      <w:r>
+        <w:rPr>
+          <w:sz w:val="28"/>
+          <w:szCs w:val="28"/>
+          <w:lang w:val="en-GB"/>
+        </w:rPr>
+        <w:t>of the two versions</w:t>
+      </w:r>
+      <w:r>
+        <w:rPr>
+          <w:sz w:val="28"/>
+          <w:szCs w:val="28"/>
+          <w:lang w:val="en-GB"/>
+        </w:rPr>
+        <w:t xml:space="preserve">, taken using </w:t>
+      </w:r>
+      <w:r>
+        <w:rPr>
+          <w:i/>
+          <w:iCs/>
+          <w:sz w:val="28"/>
+          <w:szCs w:val="28"/>
+          <w:lang w:val="en-GB"/>
+        </w:rPr>
+        <w:t>omp_get_wtime()</w:t>
+      </w:r>
+      <w:r>
+        <w:rPr>
+          <w:sz w:val="28"/>
+          <w:szCs w:val="28"/>
+          <w:lang w:val="en-GB"/>
+        </w:rPr>
+        <w:t>: r</w:t>
+      </w:r>
+      <w:r>
+        <w:rPr>
+          <w:sz w:val="28"/>
+          <w:szCs w:val="28"/>
+          <w:lang w:val="en-GB"/>
+        </w:rPr>
+        <w:t>esults can be seen in Table 1</w:t>
+      </w:r>
+      <w:r>
+        <w:rPr>
+          <w:sz w:val="28"/>
+          <w:szCs w:val="28"/>
+          <w:lang w:val="en-GB"/>
+        </w:rPr>
+        <w:t xml:space="preserve">. For </w:t>
+      </w:r>
+      <w:r>
+        <w:rPr>
+          <w:sz w:val="28"/>
+          <w:szCs w:val="28"/>
+          <w:lang w:val="en-GB"/>
+        </w:rPr>
+        <w:t>simplicity,</w:t>
+      </w:r>
+      <w:r>
+        <w:rPr>
+          <w:sz w:val="28"/>
+          <w:szCs w:val="28"/>
+          <w:lang w:val="en-GB"/>
+        </w:rPr>
+        <w:t xml:space="preserve"> the string generation </w:t>
+      </w:r>
+      <w:r>
+        <w:rPr>
+          <w:sz w:val="28"/>
+          <w:szCs w:val="28"/>
+          <w:lang w:val="en-GB"/>
+        </w:rPr>
+        <w:t>time was omitted as it was quite constant throughout the different combinations of sequence and pattern lengths</w:t>
+      </w:r>
+      <w:r>
+        <w:rPr>
+          <w:sz w:val="28"/>
+          <w:szCs w:val="28"/>
+          <w:lang w:val="en-GB"/>
+        </w:rPr>
+        <w:t xml:space="preserve"> and can be even smaller and more negligible if we read from file.</w:t>
       </w:r>
     </w:p>
     <w:p>
@@ -1552,29 +1747,7 @@
           <w:szCs w:val="28"/>
           <w:lang w:val="en-GB"/>
         </w:rPr>
-        <w:t>‘</w:t>
-      </w:r>
-      <w:proofErr w:type="spellStart"/>
-      <w:r>
-        <w:rPr>
-          <w:i/>
-          <w:iCs/>
-          <w:sz w:val="28"/>
-          <w:szCs w:val="28"/>
-          <w:lang w:val="en-GB"/>
-        </w:rPr>
-        <w:t>slen</w:t>
-      </w:r>
-      <w:proofErr w:type="spellEnd"/>
-      <w:r>
-        <w:rPr>
-          <w:i/>
-          <w:iCs/>
-          <w:sz w:val="28"/>
-          <w:szCs w:val="28"/>
-          <w:lang w:val="en-GB"/>
-        </w:rPr>
-        <w:t>’</w:t>
+        <w:t>‘slen’</w:t>
       </w:r>
       <w:r>
         <w:rPr>
@@ -1608,6 +1781,15 @@
         </w:rPr>
         <w:t>.</w:t>
       </w:r>
+    </w:p>
+    <w:p>
+      <w:pPr>
+        <w:rPr>
+          <w:sz w:val="28"/>
+          <w:szCs w:val="28"/>
+          <w:lang w:val="en-GB"/>
+        </w:rPr>
+      </w:pPr>
     </w:p>
     <w:p>
       <w:pPr>
@@ -1656,6 +1838,7 @@
               <w:rPr>
                 <w:lang w:val="en-GB"/>
               </w:rPr>
+              <w:lastRenderedPageBreak/>
               <w:t>SLEN</w:t>
             </w:r>
           </w:p>
@@ -1749,13 +1932,7 @@
               <w:rPr>
                 <w:lang w:val="en-GB"/>
               </w:rPr>
-              <w:t xml:space="preserve">Parallelizable % </w:t>
-            </w:r>
-            <w:r>
-              <w:rPr>
-                <w:lang w:val="en-GB"/>
-              </w:rPr>
-              <w:t>1</w:t>
+              <w:t>Parallelizable % 1</w:t>
             </w:r>
           </w:p>
         </w:tc>
@@ -1821,13 +1998,7 @@
               <w:rPr>
                 <w:lang w:val="en-GB"/>
               </w:rPr>
-              <w:t>Parallelizable</w:t>
-            </w:r>
-            <w:r>
-              <w:rPr>
-                <w:lang w:val="en-GB"/>
-              </w:rPr>
-              <w:t xml:space="preserve"> % 2</w:t>
+              <w:t>Parallelizable % 2</w:t>
             </w:r>
           </w:p>
         </w:tc>
@@ -2441,7 +2612,6 @@
                     <w:rFonts w:ascii="Cambria Math" w:hAnsi="Cambria Math"/>
                     <w:lang w:val="en-GB"/>
                   </w:rPr>
-                  <w:lastRenderedPageBreak/>
                   <m:t>1</m:t>
                 </m:r>
                 <m:sSup>
@@ -5582,6 +5752,106 @@
           <w:lang w:val="en-GB"/>
         </w:rPr>
         <w:t>: comparison between serial V1 and serial V2.</w:t>
+      </w:r>
+    </w:p>
+    <w:p>
+      <w:pPr>
+        <w:keepNext/>
+      </w:pPr>
+      <w:r>
+        <w:rPr>
+          <w:noProof/>
+        </w:rPr>
+        <w:drawing>
+          <wp:inline distT="0" distB="0" distL="0" distR="0" wp14:anchorId="427F3E3D" wp14:editId="4DF22BF8">
+            <wp:extent cx="6120130" cy="3024505"/>
+            <wp:effectExtent l="0" t="0" r="0" b="4445"/>
+            <wp:docPr id="2" name="Immagine 2"/>
+            <wp:cNvGraphicFramePr>
+              <a:graphicFrameLocks xmlns:a="http://schemas.openxmlformats.org/drawingml/2006/main" noChangeAspect="1"/>
+            </wp:cNvGraphicFramePr>
+            <a:graphic xmlns:a="http://schemas.openxmlformats.org/drawingml/2006/main">
+              <a:graphicData uri="http://schemas.openxmlformats.org/drawingml/2006/picture">
+                <pic:pic xmlns:pic="http://schemas.openxmlformats.org/drawingml/2006/picture">
+                  <pic:nvPicPr>
+                    <pic:cNvPr id="0" name="Picture 3"/>
+                    <pic:cNvPicPr>
+                      <a:picLocks noChangeAspect="1" noChangeArrowheads="1"/>
+                    </pic:cNvPicPr>
+                  </pic:nvPicPr>
+                  <pic:blipFill>
+                    <a:blip r:embed="rId4">
+                      <a:extLst>
+                        <a:ext uri="{28A0092B-C50C-407E-A947-70E740481C1C}">
+                          <a14:useLocalDpi xmlns:a14="http://schemas.microsoft.com/office/drawing/2010/main" val="0"/>
+                        </a:ext>
+                      </a:extLst>
+                    </a:blip>
+                    <a:srcRect/>
+                    <a:stretch>
+                      <a:fillRect/>
+                    </a:stretch>
+                  </pic:blipFill>
+                  <pic:spPr bwMode="auto">
+                    <a:xfrm>
+                      <a:off x="0" y="0"/>
+                      <a:ext cx="6120130" cy="3024505"/>
+                    </a:xfrm>
+                    <a:prstGeom prst="rect">
+                      <a:avLst/>
+                    </a:prstGeom>
+                    <a:noFill/>
+                    <a:ln>
+                      <a:noFill/>
+                    </a:ln>
+                  </pic:spPr>
+                </pic:pic>
+              </a:graphicData>
+            </a:graphic>
+          </wp:inline>
+        </w:drawing>
+      </w:r>
+    </w:p>
+    <w:p>
+      <w:pPr>
+        <w:pStyle w:val="Didascalia"/>
+        <w:rPr>
+          <w:lang w:val="en-GB"/>
+        </w:rPr>
+      </w:pPr>
+      <w:r>
+        <w:rPr>
+          <w:lang w:val="en-GB"/>
+        </w:rPr>
+        <w:t xml:space="preserve">Figure </w:t>
+      </w:r>
+      <w:r>
+        <w:fldChar w:fldCharType="begin"/>
+      </w:r>
+      <w:r>
+        <w:rPr>
+          <w:lang w:val="en-GB"/>
+        </w:rPr>
+        <w:instrText xml:space="preserve"> SEQ Figure \* ARABIC </w:instrText>
+      </w:r>
+      <w:r>
+        <w:fldChar w:fldCharType="separate"/>
+      </w:r>
+      <w:r>
+        <w:rPr>
+          <w:noProof/>
+          <w:lang w:val="en-GB"/>
+        </w:rPr>
+        <w:t>1</w:t>
+      </w:r>
+      <w:r>
+        <w:fldChar w:fldCharType="end"/>
+      </w:r>
+      <w:r>
+        <w:rPr>
+          <w:lang w:val="en-GB"/>
+        </w:rPr>
+        <w:t>: serial-V1. Increment of percentage for greater sequence and patterns.</w:t>
       </w:r>
     </w:p>
     <w:p>
@@ -5786,9 +6056,9 @@
           <w:szCs w:val="28"/>
           <w:lang w:val="en-GB"/>
         </w:rPr>
+        <w:lastRenderedPageBreak/>
         <w:t xml:space="preserve">In a practical case, having 16 cores and the combination </w:t>
       </w:r>
-      <w:proofErr w:type="spellStart"/>
       <w:r>
         <w:rPr>
           <w:rFonts w:eastAsiaTheme="minorEastAsia"/>
@@ -5800,7 +6070,6 @@
         </w:rPr>
         <w:t>slen-plen</w:t>
       </w:r>
-      <w:proofErr w:type="spellEnd"/>
       <w:r>
         <w:rPr>
           <w:rFonts w:eastAsiaTheme="minorEastAsia"/>
@@ -5951,46 +6220,6 @@
           <w:lang w:val="en-GB"/>
         </w:rPr>
         <w:t>:</w:t>
-      </w:r>
-    </w:p>
-    <w:p>
-      <w:pPr>
-        <w:rPr>
-          <w:sz w:val="28"/>
-          <w:szCs w:val="28"/>
-          <w:lang w:val="en-GB"/>
-        </w:rPr>
-      </w:pPr>
-      <w:r>
-        <w:rPr>
-          <w:sz w:val="28"/>
-          <w:szCs w:val="28"/>
-          <w:lang w:val="en-GB"/>
-        </w:rPr>
-        <w:t>…</w:t>
-      </w:r>
-    </w:p>
-    <w:p>
-      <w:pPr>
-        <w:rPr>
-          <w:b/>
-          <w:bCs/>
-          <w:sz w:val="30"/>
-          <w:szCs w:val="30"/>
-          <w:u w:val="single"/>
-          <w:lang w:val="en-GB"/>
-        </w:rPr>
-      </w:pPr>
-      <w:r>
-        <w:rPr>
-          <w:b/>
-          <w:bCs/>
-          <w:sz w:val="30"/>
-          <w:szCs w:val="30"/>
-          <w:u w:val="single"/>
-          <w:lang w:val="en-GB"/>
-        </w:rPr>
-        <w:t>Preliminary analysis of the algorithm:</w:t>
       </w:r>
     </w:p>
     <w:p>

</xml_diff>

<commit_message>
Small modifications in report & Measures
</commit_message>
<xml_diff>
--- a/Presentation/Substring Report - Jurkic Balduzzi.docx
+++ b/Presentation/Substring Report - Jurkic Balduzzi.docx
@@ -1393,7 +1393,31 @@
           <w:shd w:val="clear" w:color="auto" w:fill="FFFFFF"/>
           <w:lang w:val="en-GB"/>
         </w:rPr>
-        <w:t>width.</w:t>
+        <w:t>width</w:t>
+      </w:r>
+      <w:r>
+        <w:rPr>
+          <w:rStyle w:val="normaltextrun"/>
+          <w:rFonts w:cstheme="minorHAnsi"/>
+          <w:color w:val="000000"/>
+          <w:sz w:val="28"/>
+          <w:szCs w:val="28"/>
+          <w:shd w:val="clear" w:color="auto" w:fill="FFFFFF"/>
+          <w:lang w:val="en-GB"/>
+        </w:rPr>
+        <w:t xml:space="preserve"> is greater than a given threshold</w:t>
+      </w:r>
+      <w:r>
+        <w:rPr>
+          <w:rStyle w:val="normaltextrun"/>
+          <w:rFonts w:cstheme="minorHAnsi"/>
+          <w:color w:val="000000"/>
+          <w:sz w:val="28"/>
+          <w:szCs w:val="28"/>
+          <w:shd w:val="clear" w:color="auto" w:fill="FFFFFF"/>
+          <w:lang w:val="en-GB"/>
+        </w:rPr>
+        <w:t>.</w:t>
       </w:r>
     </w:p>
     <w:p>
@@ -1526,7 +1550,15 @@
           <w:szCs w:val="28"/>
           <w:lang w:val="en-GB"/>
         </w:rPr>
-        <w:t xml:space="preserve"> However, having in mind that our goal is to implement a parallel version of the code, we provided another version in </w:t>
+        <w:t xml:space="preserve"> However, having in mind that our goal is to implement a parallel version of the code, we provided another version </w:t>
+      </w:r>
+      <w:r>
+        <w:rPr>
+          <w:sz w:val="28"/>
+          <w:szCs w:val="28"/>
+          <w:lang w:val="en-GB"/>
+        </w:rPr>
+        <w:t>(</w:t>
       </w:r>
       <w:r>
         <w:rPr>
@@ -1544,15 +1576,39 @@
           <w:szCs w:val="28"/>
           <w:lang w:val="en-GB"/>
         </w:rPr>
-        <w:t xml:space="preserve"> in which a single function </w:t>
-      </w:r>
-      <w:r>
-        <w:rPr>
-          <w:sz w:val="28"/>
-          <w:szCs w:val="28"/>
-          <w:lang w:val="en-GB"/>
-        </w:rPr>
-        <w:t>sweeps the sequence both in forward and backward direction. Our hope was to be able to better parallelize this version by having some threads working to scan in one direction and some others in the other direction.</w:t>
+        <w:t xml:space="preserve">) </w:t>
+      </w:r>
+      <w:r>
+        <w:rPr>
+          <w:sz w:val="28"/>
+          <w:szCs w:val="28"/>
+          <w:lang w:val="en-GB"/>
+        </w:rPr>
+        <w:t xml:space="preserve">in which a single function </w:t>
+      </w:r>
+      <w:r>
+        <w:rPr>
+          <w:sz w:val="28"/>
+          <w:szCs w:val="28"/>
+          <w:lang w:val="en-GB"/>
+        </w:rPr>
+        <w:t>sweeps the sequence both in forward and backward direction. Our hope was to be able to better parallelize this version by having some threads working to scan in one direction and some others in the o</w:t>
+      </w:r>
+      <w:r>
+        <w:rPr>
+          <w:sz w:val="28"/>
+          <w:szCs w:val="28"/>
+          <w:lang w:val="en-GB"/>
+        </w:rPr>
+        <w:t>pposite</w:t>
+      </w:r>
+      <w:r>
+        <w:rPr>
+          <w:sz w:val="28"/>
+          <w:szCs w:val="28"/>
+          <w:lang w:val="en-GB"/>
+        </w:rPr>
+        <w:t xml:space="preserve"> direction.</w:t>
       </w:r>
       <w:r>
         <w:rPr>
@@ -1579,7 +1635,23 @@
           <w:szCs w:val="28"/>
           <w:lang w:val="en-GB"/>
         </w:rPr>
-        <w:t xml:space="preserve"> function that randomly generates the two sequences. We also provided a version of the code where we do not generate the sequences but read them from file instead, if the user wishes to do so</w:t>
+        <w:t xml:space="preserve"> function that randomly generates the two sequences. We also provided a version of the code</w:t>
+      </w:r>
+      <w:r>
+        <w:rPr>
+          <w:sz w:val="28"/>
+          <w:szCs w:val="28"/>
+          <w:lang w:val="en-GB"/>
+        </w:rPr>
+        <w:t>s</w:t>
+      </w:r>
+      <w:r>
+        <w:rPr>
+          <w:sz w:val="28"/>
+          <w:szCs w:val="28"/>
+          <w:lang w:val="en-GB"/>
+        </w:rPr>
+        <w:t xml:space="preserve"> where we do not generate the sequences but read them from file instead, if the user wishes to do so</w:t>
       </w:r>
       <w:r>
         <w:rPr>
@@ -1638,23 +1710,7 @@
           <w:szCs w:val="28"/>
           <w:lang w:val="en-GB"/>
         </w:rPr>
-        <w:t xml:space="preserve">s </w:t>
-      </w:r>
-      <w:r>
-        <w:rPr>
-          <w:sz w:val="28"/>
-          <w:szCs w:val="28"/>
-          <w:lang w:val="en-GB"/>
-        </w:rPr>
-        <w:t>of the two versions</w:t>
-      </w:r>
-      <w:r>
-        <w:rPr>
-          <w:sz w:val="28"/>
-          <w:szCs w:val="28"/>
-          <w:lang w:val="en-GB"/>
-        </w:rPr>
-        <w:t xml:space="preserve">, taken using </w:t>
+        <w:t xml:space="preserve">s of the two versions, taken using </w:t>
       </w:r>
       <w:r>
         <w:rPr>
@@ -1721,6 +1777,14 @@
           <w:lang w:val="en-GB"/>
         </w:rPr>
         <w:t xml:space="preserve"> and can be even smaller and more negligible if we read from file.</w:t>
+      </w:r>
+      <w:r>
+        <w:rPr>
+          <w:sz w:val="28"/>
+          <w:szCs w:val="28"/>
+          <w:lang w:val="en-GB"/>
+        </w:rPr>
+        <w:t xml:space="preserve"> The analysis was performed without reading from file.</w:t>
       </w:r>
     </w:p>
     <w:p>
@@ -1790,6 +1854,47 @@
           <w:lang w:val="en-GB"/>
         </w:rPr>
       </w:pPr>
+      <w:r>
+        <w:rPr>
+          <w:sz w:val="28"/>
+          <w:szCs w:val="28"/>
+          <w:lang w:val="en-GB"/>
+        </w:rPr>
+        <w:lastRenderedPageBreak/>
+        <w:t>Below, we can also appreciate in Figure 1 the difference between match and total time, that is to say the behaviour of the percentage of parallelizable code</w:t>
+      </w:r>
+      <w:r>
+        <w:rPr>
+          <w:sz w:val="28"/>
+          <w:szCs w:val="28"/>
+          <w:lang w:val="en-GB"/>
+        </w:rPr>
+        <w:t>,</w:t>
+      </w:r>
+      <w:r>
+        <w:rPr>
+          <w:sz w:val="28"/>
+          <w:szCs w:val="28"/>
+          <w:lang w:val="en-GB"/>
+        </w:rPr>
+        <w:t xml:space="preserve"> of version V1 in the serial implementation if we increment the </w:t>
+      </w:r>
+      <w:r>
+        <w:rPr>
+          <w:sz w:val="28"/>
+          <w:szCs w:val="28"/>
+          <w:lang w:val="en-GB"/>
+        </w:rPr>
+        <w:t xml:space="preserve">two </w:t>
+      </w:r>
+      <w:r>
+        <w:rPr>
+          <w:sz w:val="28"/>
+          <w:szCs w:val="28"/>
+          <w:lang w:val="en-GB"/>
+        </w:rPr>
+        <w:t>strings’ size.</w:t>
+      </w:r>
     </w:p>
     <w:p>
       <w:pPr>
@@ -1838,7 +1943,6 @@
               <w:rPr>
                 <w:lang w:val="en-GB"/>
               </w:rPr>
-              <w:lastRenderedPageBreak/>
               <w:t>SLEN</w:t>
             </w:r>
           </w:p>
@@ -5851,7 +5955,19 @@
         <w:rPr>
           <w:lang w:val="en-GB"/>
         </w:rPr>
-        <w:t>: serial-V1. Increment of percentage for greater sequence and patterns.</w:t>
+        <w:t>: serial</w:t>
+      </w:r>
+      <w:r>
+        <w:rPr>
+          <w:lang w:val="en-GB"/>
+        </w:rPr>
+        <w:t xml:space="preserve"> </w:t>
+      </w:r>
+      <w:r>
+        <w:rPr>
+          <w:lang w:val="en-GB"/>
+        </w:rPr>
+        <w:t>V1. Increment of percentage for greater sequence and patterns.</w:t>
       </w:r>
     </w:p>
     <w:p>
@@ -5869,6 +5985,7 @@
           <w:szCs w:val="28"/>
           <w:lang w:val="en-GB"/>
         </w:rPr>
+        <w:lastRenderedPageBreak/>
         <w:t>As a result of this analysis, we can apply Amdahl’s law to predict what is the expected speedup in the parallel code.</w:t>
       </w:r>
       <w:r>
@@ -6056,7 +6173,6 @@
           <w:szCs w:val="28"/>
           <w:lang w:val="en-GB"/>
         </w:rPr>
-        <w:lastRenderedPageBreak/>
         <w:t xml:space="preserve">In a practical case, having 16 cores and the combination </w:t>
       </w:r>
       <w:r>
@@ -6238,6 +6354,41 @@
         </w:rPr>
         <w:t>…</w:t>
       </w:r>
+      <w:r>
+        <w:rPr>
+          <w:sz w:val="28"/>
+          <w:szCs w:val="28"/>
+          <w:lang w:val="en-GB"/>
+        </w:rPr>
+        <w:t xml:space="preserve"> </w:t>
+      </w:r>
+      <w:proofErr w:type="spellStart"/>
+      <w:r>
+        <w:rPr>
+          <w:sz w:val="28"/>
+          <w:szCs w:val="28"/>
+          <w:lang w:val="en-GB"/>
+        </w:rPr>
+        <w:t>openMP</w:t>
+      </w:r>
+      <w:proofErr w:type="spellEnd"/>
+      <w:r>
+        <w:rPr>
+          <w:sz w:val="28"/>
+          <w:szCs w:val="28"/>
+          <w:lang w:val="en-GB"/>
+        </w:rPr>
+        <w:t>, what we did, how we parallelized both using pragma parallel for and tasks …</w:t>
+      </w:r>
+    </w:p>
+    <w:p>
+      <w:pPr>
+        <w:rPr>
+          <w:sz w:val="28"/>
+          <w:szCs w:val="28"/>
+          <w:lang w:val="en-GB"/>
+        </w:rPr>
+      </w:pPr>
     </w:p>
     <w:p>
       <w:pPr>

</xml_diff>

<commit_message>
Renamed search and generate functions. Report - intro of parallel implementation written
</commit_message>
<xml_diff>
--- a/Presentation/Substring Report - Jurkic Balduzzi.docx
+++ b/Presentation/Substring Report - Jurkic Balduzzi.docx
@@ -99,8 +99,20 @@
           <w:szCs w:val="32"/>
           <w:lang w:val="en-GB"/>
         </w:rPr>
-        <w:t>Mladen Jurkic – Chiara Balduzzi</w:t>
-      </w:r>
+        <w:t xml:space="preserve">Mladen Jurkic – Chiara </w:t>
+      </w:r>
+      <w:proofErr w:type="spellStart"/>
+      <w:r>
+        <w:rPr>
+          <w:b/>
+          <w:bCs/>
+          <w:sz w:val="32"/>
+          <w:szCs w:val="32"/>
+          <w:lang w:val="en-GB"/>
+        </w:rPr>
+        <w:t>Balduzzi</w:t>
+      </w:r>
+      <w:proofErr w:type="spellEnd"/>
     </w:p>
     <w:p>
       <w:pPr>
@@ -443,20 +455,9 @@
           <w:shd w:val="clear" w:color="auto" w:fill="FFFFFF"/>
           <w:lang w:val="en-GB"/>
         </w:rPr>
-        <w:t>‘slen’</w:t>
-      </w:r>
-      <w:r>
-        <w:rPr>
-          <w:rStyle w:val="normaltextrun"/>
-          <w:rFonts w:cstheme="minorHAnsi"/>
-          <w:color w:val="000000"/>
-          <w:sz w:val="28"/>
-          <w:szCs w:val="28"/>
-          <w:shd w:val="clear" w:color="auto" w:fill="FFFFFF"/>
-          <w:lang w:val="en-GB"/>
-        </w:rPr>
-        <w:t xml:space="preserve"> and </w:t>
-      </w:r>
+        <w:t>‘</w:t>
+      </w:r>
+      <w:proofErr w:type="spellStart"/>
       <w:r>
         <w:rPr>
           <w:rStyle w:val="normaltextrun"/>
@@ -469,7 +470,22 @@
           <w:shd w:val="clear" w:color="auto" w:fill="FFFFFF"/>
           <w:lang w:val="en-GB"/>
         </w:rPr>
-        <w:t>‘plen’</w:t>
+        <w:t>slen</w:t>
+      </w:r>
+      <w:proofErr w:type="spellEnd"/>
+      <w:r>
+        <w:rPr>
+          <w:rStyle w:val="normaltextrun"/>
+          <w:rFonts w:cstheme="minorHAnsi"/>
+          <w:i/>
+          <w:iCs/>
+          <w:color w:val="000000"/>
+          <w:sz w:val="28"/>
+          <w:szCs w:val="28"/>
+          <w:shd w:val="clear" w:color="auto" w:fill="FFFFFF"/>
+          <w:lang w:val="en-GB"/>
+        </w:rPr>
+        <w:t>’</w:t>
       </w:r>
       <w:r>
         <w:rPr>
@@ -481,118 +497,178 @@
           <w:shd w:val="clear" w:color="auto" w:fill="FFFFFF"/>
           <w:lang w:val="en-GB"/>
         </w:rPr>
-        <w:t xml:space="preserve">, </w:t>
-      </w:r>
-      <w:r>
-        <w:rPr>
-          <w:sz w:val="28"/>
-          <w:szCs w:val="28"/>
-          <w:lang w:val="en-GB"/>
-        </w:rPr>
-        <w:t xml:space="preserve">we can have a </w:t>
-      </w:r>
-      <w:r>
-        <w:rPr>
-          <w:sz w:val="28"/>
-          <w:szCs w:val="28"/>
-          <w:lang w:val="en-GB"/>
-        </w:rPr>
-        <w:t>total or partial overlapping.</w:t>
-      </w:r>
-      <w:r>
-        <w:rPr>
-          <w:sz w:val="28"/>
-          <w:szCs w:val="28"/>
-          <w:lang w:val="en-GB"/>
-        </w:rPr>
-        <w:t xml:space="preserve"> </w:t>
-      </w:r>
-      <w:r>
-        <w:rPr>
-          <w:sz w:val="28"/>
-          <w:szCs w:val="28"/>
-          <w:lang w:val="en-GB"/>
-        </w:rPr>
-        <w:t xml:space="preserve">In this latter case, a match is found when the sub-sequence and pattern are equal up to a limited number of contiguous errors (denoted as </w:t>
-      </w:r>
-      <w:r>
-        <w:rPr>
+        <w:t xml:space="preserve"> and </w:t>
+      </w:r>
+      <w:r>
+        <w:rPr>
+          <w:rStyle w:val="normaltextrun"/>
+          <w:rFonts w:cstheme="minorHAnsi"/>
           <w:i/>
           <w:iCs/>
-          <w:sz w:val="28"/>
-          <w:szCs w:val="28"/>
-          <w:lang w:val="en-GB"/>
-        </w:rPr>
-        <w:t>‘holes’</w:t>
-      </w:r>
-      <w:r>
-        <w:rPr>
-          <w:sz w:val="28"/>
-          <w:szCs w:val="28"/>
-          <w:lang w:val="en-GB"/>
-        </w:rPr>
-        <w:t xml:space="preserve"> – at most 10% of </w:t>
-      </w:r>
-      <w:r>
-        <w:rPr>
+          <w:color w:val="000000"/>
+          <w:sz w:val="28"/>
+          <w:szCs w:val="28"/>
+          <w:shd w:val="clear" w:color="auto" w:fill="FFFFFF"/>
+          <w:lang w:val="en-GB"/>
+        </w:rPr>
+        <w:t>‘</w:t>
+      </w:r>
+      <w:proofErr w:type="spellStart"/>
+      <w:r>
+        <w:rPr>
+          <w:rStyle w:val="normaltextrun"/>
+          <w:rFonts w:cstheme="minorHAnsi"/>
           <w:i/>
           <w:iCs/>
-          <w:sz w:val="28"/>
-          <w:szCs w:val="28"/>
+          <w:color w:val="000000"/>
+          <w:sz w:val="28"/>
+          <w:szCs w:val="28"/>
+          <w:shd w:val="clear" w:color="auto" w:fill="FFFFFF"/>
           <w:lang w:val="en-GB"/>
         </w:rPr>
         <w:t>plen</w:t>
       </w:r>
-      <w:r>
-        <w:rPr>
-          <w:sz w:val="28"/>
-          <w:szCs w:val="28"/>
-          <w:lang w:val="en-GB"/>
-        </w:rPr>
-        <w:t xml:space="preserve">) </w:t>
-      </w:r>
-      <w:r>
-        <w:rPr>
-          <w:sz w:val="28"/>
-          <w:szCs w:val="28"/>
-          <w:lang w:val="en-GB"/>
-        </w:rPr>
-        <w:t>having</w:t>
-      </w:r>
-      <w:r>
-        <w:rPr>
-          <w:sz w:val="28"/>
-          <w:szCs w:val="28"/>
-          <w:lang w:val="en-GB"/>
-        </w:rPr>
-        <w:t xml:space="preserve"> a maximum allowed width</w:t>
-      </w:r>
-      <w:r>
-        <w:rPr>
-          <w:sz w:val="28"/>
-          <w:szCs w:val="28"/>
-          <w:lang w:val="en-GB"/>
-        </w:rPr>
-        <w:t xml:space="preserve">, which </w:t>
-      </w:r>
-      <w:r>
-        <w:rPr>
-          <w:sz w:val="28"/>
-          <w:szCs w:val="28"/>
-          <w:lang w:val="en-GB"/>
-        </w:rPr>
-        <w:t xml:space="preserve">in our implementations is set to 0.1% of the length </w:t>
-      </w:r>
-      <w:r>
-        <w:rPr>
+      <w:proofErr w:type="spellEnd"/>
+      <w:r>
+        <w:rPr>
+          <w:rStyle w:val="normaltextrun"/>
+          <w:rFonts w:cstheme="minorHAnsi"/>
           <w:i/>
           <w:iCs/>
+          <w:color w:val="000000"/>
+          <w:sz w:val="28"/>
+          <w:szCs w:val="28"/>
+          <w:shd w:val="clear" w:color="auto" w:fill="FFFFFF"/>
+          <w:lang w:val="en-GB"/>
+        </w:rPr>
+        <w:t>’</w:t>
+      </w:r>
+      <w:r>
+        <w:rPr>
+          <w:rStyle w:val="normaltextrun"/>
+          <w:rFonts w:cstheme="minorHAnsi"/>
+          <w:color w:val="000000"/>
+          <w:sz w:val="28"/>
+          <w:szCs w:val="28"/>
+          <w:shd w:val="clear" w:color="auto" w:fill="FFFFFF"/>
+          <w:lang w:val="en-GB"/>
+        </w:rPr>
+        <w:t xml:space="preserve">, </w:t>
+      </w:r>
+      <w:r>
+        <w:rPr>
+          <w:sz w:val="28"/>
+          <w:szCs w:val="28"/>
+          <w:lang w:val="en-GB"/>
+        </w:rPr>
+        <w:t xml:space="preserve">we can have a </w:t>
+      </w:r>
+      <w:r>
+        <w:rPr>
+          <w:sz w:val="28"/>
+          <w:szCs w:val="28"/>
+          <w:lang w:val="en-GB"/>
+        </w:rPr>
+        <w:t>total or partial overlapping.</w:t>
+      </w:r>
+      <w:r>
+        <w:rPr>
+          <w:sz w:val="28"/>
+          <w:szCs w:val="28"/>
+          <w:lang w:val="en-GB"/>
+        </w:rPr>
+        <w:t xml:space="preserve"> </w:t>
+      </w:r>
+      <w:r>
+        <w:rPr>
+          <w:sz w:val="28"/>
+          <w:szCs w:val="28"/>
+          <w:lang w:val="en-GB"/>
+        </w:rPr>
+        <w:t xml:space="preserve">In this latter case, a match is found when the sub-sequence and pattern are equal up to a limited number of contiguous errors (denoted as </w:t>
+      </w:r>
+      <w:r>
+        <w:rPr>
+          <w:i/>
+          <w:iCs/>
+          <w:sz w:val="28"/>
+          <w:szCs w:val="28"/>
+          <w:lang w:val="en-GB"/>
+        </w:rPr>
+        <w:t>‘holes’</w:t>
+      </w:r>
+      <w:r>
+        <w:rPr>
+          <w:sz w:val="28"/>
+          <w:szCs w:val="28"/>
+          <w:lang w:val="en-GB"/>
+        </w:rPr>
+        <w:t xml:space="preserve"> – at most 10% of </w:t>
+      </w:r>
+      <w:proofErr w:type="spellStart"/>
+      <w:r>
+        <w:rPr>
+          <w:i/>
+          <w:iCs/>
           <w:sz w:val="28"/>
           <w:szCs w:val="28"/>
           <w:lang w:val="en-GB"/>
         </w:rPr>
         <w:t>plen</w:t>
       </w:r>
+      <w:proofErr w:type="spellEnd"/>
+      <w:r>
+        <w:rPr>
+          <w:sz w:val="28"/>
+          <w:szCs w:val="28"/>
+          <w:lang w:val="en-GB"/>
+        </w:rPr>
+        <w:t xml:space="preserve">) </w:t>
+      </w:r>
+      <w:r>
+        <w:rPr>
+          <w:sz w:val="28"/>
+          <w:szCs w:val="28"/>
+          <w:lang w:val="en-GB"/>
+        </w:rPr>
+        <w:t>having</w:t>
+      </w:r>
+      <w:r>
+        <w:rPr>
+          <w:sz w:val="28"/>
+          <w:szCs w:val="28"/>
+          <w:lang w:val="en-GB"/>
+        </w:rPr>
+        <w:t xml:space="preserve"> a maximum allowed width</w:t>
+      </w:r>
+      <w:r>
+        <w:rPr>
+          <w:sz w:val="28"/>
+          <w:szCs w:val="28"/>
+          <w:lang w:val="en-GB"/>
+        </w:rPr>
+        <w:t xml:space="preserve">, which </w:t>
+      </w:r>
+      <w:r>
+        <w:rPr>
+          <w:sz w:val="28"/>
+          <w:szCs w:val="28"/>
+          <w:lang w:val="en-GB"/>
+        </w:rPr>
+        <w:t xml:space="preserve">in our implementations is set to 0.1% of the length </w:t>
+      </w:r>
+      <w:proofErr w:type="spellStart"/>
+      <w:r>
+        <w:rPr>
+          <w:i/>
+          <w:iCs/>
+          <w:sz w:val="28"/>
+          <w:szCs w:val="28"/>
+          <w:lang w:val="en-GB"/>
+        </w:rPr>
+        <w:t>plen</w:t>
+      </w:r>
+      <w:proofErr w:type="spellEnd"/>
       <w:r>
         <w:rPr>
           <w:sz w:val="28"/>
@@ -670,6 +746,7 @@
         </w:rPr>
         <w:t xml:space="preserve">A first idea to solve the given problem, could be to use the built-in C function </w:t>
       </w:r>
+      <w:proofErr w:type="spellStart"/>
       <w:r>
         <w:rPr>
           <w:rStyle w:val="normaltextrun"/>
@@ -694,6 +771,7 @@
         </w:rPr>
         <w:t>cmp</w:t>
       </w:r>
+      <w:proofErr w:type="spellEnd"/>
       <w:r>
         <w:rPr>
           <w:rStyle w:val="normaltextrun"/>
@@ -730,6 +808,7 @@
         </w:rPr>
         <w:t xml:space="preserve"> </w:t>
       </w:r>
+      <w:proofErr w:type="spellStart"/>
       <w:r>
         <w:rPr>
           <w:rStyle w:val="normaltextrun"/>
@@ -742,6 +821,7 @@
         </w:rPr>
         <w:t>strcmp</w:t>
       </w:r>
+      <w:proofErr w:type="spellEnd"/>
       <w:r>
         <w:rPr>
           <w:rStyle w:val="normaltextrun"/>
@@ -752,8 +832,9 @@
           <w:shd w:val="clear" w:color="auto" w:fill="FFFFFF"/>
           <w:lang w:val="en-GB"/>
         </w:rPr>
-        <w:t>(const char *</w:t>
-      </w:r>
+        <w:t>(</w:t>
+      </w:r>
+      <w:proofErr w:type="spellStart"/>
       <w:r>
         <w:rPr>
           <w:rStyle w:val="normaltextrun"/>
@@ -764,8 +845,9 @@
           <w:shd w:val="clear" w:color="auto" w:fill="FFFFFF"/>
           <w:lang w:val="en-GB"/>
         </w:rPr>
-        <w:t>sub_</w:t>
-      </w:r>
+        <w:t>const</w:t>
+      </w:r>
+      <w:proofErr w:type="spellEnd"/>
       <w:r>
         <w:rPr>
           <w:rStyle w:val="normaltextrun"/>
@@ -776,8 +858,9 @@
           <w:shd w:val="clear" w:color="auto" w:fill="FFFFFF"/>
           <w:lang w:val="en-GB"/>
         </w:rPr>
-        <w:t>sequence, const char *pattern)</w:t>
-      </w:r>
+        <w:t> char *</w:t>
+      </w:r>
+      <w:proofErr w:type="spellStart"/>
       <w:r>
         <w:rPr>
           <w:rStyle w:val="normaltextrun"/>
@@ -788,7 +871,7 @@
           <w:shd w:val="clear" w:color="auto" w:fill="FFFFFF"/>
           <w:lang w:val="en-GB"/>
         </w:rPr>
-        <w:t>.</w:t>
+        <w:t>sub_</w:t>
       </w:r>
       <w:r>
         <w:rPr>
@@ -800,6 +883,69 @@
           <w:shd w:val="clear" w:color="auto" w:fill="FFFFFF"/>
           <w:lang w:val="en-GB"/>
         </w:rPr>
+        <w:t>sequence</w:t>
+      </w:r>
+      <w:proofErr w:type="spellEnd"/>
+      <w:r>
+        <w:rPr>
+          <w:rStyle w:val="normaltextrun"/>
+          <w:rFonts w:ascii="Consolas" w:hAnsi="Consolas"/>
+          <w:color w:val="000000"/>
+          <w:sz w:val="24"/>
+          <w:szCs w:val="24"/>
+          <w:shd w:val="clear" w:color="auto" w:fill="FFFFFF"/>
+          <w:lang w:val="en-GB"/>
+        </w:rPr>
+        <w:t>, </w:t>
+      </w:r>
+      <w:proofErr w:type="spellStart"/>
+      <w:r>
+        <w:rPr>
+          <w:rStyle w:val="normaltextrun"/>
+          <w:rFonts w:ascii="Consolas" w:hAnsi="Consolas"/>
+          <w:color w:val="000000"/>
+          <w:sz w:val="24"/>
+          <w:szCs w:val="24"/>
+          <w:shd w:val="clear" w:color="auto" w:fill="FFFFFF"/>
+          <w:lang w:val="en-GB"/>
+        </w:rPr>
+        <w:t>const</w:t>
+      </w:r>
+      <w:proofErr w:type="spellEnd"/>
+      <w:r>
+        <w:rPr>
+          <w:rStyle w:val="normaltextrun"/>
+          <w:rFonts w:ascii="Consolas" w:hAnsi="Consolas"/>
+          <w:color w:val="000000"/>
+          <w:sz w:val="24"/>
+          <w:szCs w:val="24"/>
+          <w:shd w:val="clear" w:color="auto" w:fill="FFFFFF"/>
+          <w:lang w:val="en-GB"/>
+        </w:rPr>
+        <w:t> char *pattern)</w:t>
+      </w:r>
+      <w:r>
+        <w:rPr>
+          <w:rStyle w:val="normaltextrun"/>
+          <w:rFonts w:ascii="Consolas" w:hAnsi="Consolas"/>
+          <w:color w:val="000000"/>
+          <w:sz w:val="24"/>
+          <w:szCs w:val="24"/>
+          <w:shd w:val="clear" w:color="auto" w:fill="FFFFFF"/>
+          <w:lang w:val="en-GB"/>
+        </w:rPr>
+        <w:t>.</w:t>
+      </w:r>
+      <w:r>
+        <w:rPr>
+          <w:rStyle w:val="normaltextrun"/>
+          <w:rFonts w:ascii="Consolas" w:hAnsi="Consolas"/>
+          <w:color w:val="000000"/>
+          <w:sz w:val="24"/>
+          <w:szCs w:val="24"/>
+          <w:shd w:val="clear" w:color="auto" w:fill="FFFFFF"/>
+          <w:lang w:val="en-GB"/>
+        </w:rPr>
         <w:br/>
       </w:r>
       <w:r>
@@ -964,68 +1110,9 @@
           <w:shd w:val="clear" w:color="auto" w:fill="FFFFFF"/>
           <w:lang w:val="en-GB"/>
         </w:rPr>
-        <w:t>‘plen’</w:t>
-      </w:r>
-      <w:r>
-        <w:rPr>
-          <w:rStyle w:val="normaltextrun"/>
-          <w:rFonts w:cstheme="minorHAnsi"/>
-          <w:color w:val="000000"/>
-          <w:sz w:val="28"/>
-          <w:szCs w:val="28"/>
-          <w:shd w:val="clear" w:color="auto" w:fill="FFFFFF"/>
-          <w:lang w:val="en-GB"/>
-        </w:rPr>
-        <w:t>. By selecting</w:t>
-      </w:r>
-      <w:r>
-        <w:rPr>
-          <w:rStyle w:val="normaltextrun"/>
-          <w:rFonts w:cstheme="minorHAnsi"/>
-          <w:color w:val="000000"/>
-          <w:sz w:val="28"/>
-          <w:szCs w:val="28"/>
-          <w:shd w:val="clear" w:color="auto" w:fill="FFFFFF"/>
-          <w:lang w:val="en-GB"/>
-        </w:rPr>
-        <w:t>,</w:t>
-      </w:r>
-      <w:r>
-        <w:rPr>
-          <w:rStyle w:val="normaltextrun"/>
-          <w:rFonts w:cstheme="minorHAnsi"/>
-          <w:color w:val="000000"/>
-          <w:sz w:val="28"/>
-          <w:szCs w:val="28"/>
-          <w:shd w:val="clear" w:color="auto" w:fill="FFFFFF"/>
-          <w:lang w:val="en-GB"/>
-        </w:rPr>
-        <w:t xml:space="preserve"> with proper indices</w:t>
-      </w:r>
-      <w:r>
-        <w:rPr>
-          <w:rStyle w:val="normaltextrun"/>
-          <w:rFonts w:cstheme="minorHAnsi"/>
-          <w:color w:val="000000"/>
-          <w:sz w:val="28"/>
-          <w:szCs w:val="28"/>
-          <w:shd w:val="clear" w:color="auto" w:fill="FFFFFF"/>
-          <w:lang w:val="en-GB"/>
-        </w:rPr>
-        <w:t xml:space="preserve">, </w:t>
-      </w:r>
-      <w:r>
-        <w:rPr>
-          <w:rStyle w:val="normaltextrun"/>
-          <w:rFonts w:cstheme="minorHAnsi"/>
-          <w:color w:val="000000"/>
-          <w:sz w:val="28"/>
-          <w:szCs w:val="28"/>
-          <w:shd w:val="clear" w:color="auto" w:fill="FFFFFF"/>
-          <w:lang w:val="en-GB"/>
-        </w:rPr>
-        <w:t xml:space="preserve">the sub-string of the </w:t>
-      </w:r>
+        <w:t>‘</w:t>
+      </w:r>
+      <w:proofErr w:type="spellStart"/>
       <w:r>
         <w:rPr>
           <w:rStyle w:val="normaltextrun"/>
@@ -1038,32 +1125,9 @@
           <w:shd w:val="clear" w:color="auto" w:fill="FFFFFF"/>
           <w:lang w:val="en-GB"/>
         </w:rPr>
-        <w:t>sequence</w:t>
-      </w:r>
-      <w:r>
-        <w:rPr>
-          <w:rStyle w:val="normaltextrun"/>
-          <w:rFonts w:cstheme="minorHAnsi"/>
-          <w:color w:val="000000"/>
-          <w:sz w:val="28"/>
-          <w:szCs w:val="28"/>
-          <w:shd w:val="clear" w:color="auto" w:fill="FFFFFF"/>
-          <w:lang w:val="en-GB"/>
-        </w:rPr>
-        <w:t xml:space="preserve"> and ending the loop when we reach </w:t>
-      </w:r>
-      <w:r>
-        <w:rPr>
-          <w:rStyle w:val="normaltextrun"/>
-          <w:rFonts w:cstheme="minorHAnsi"/>
-          <w:color w:val="000000"/>
-          <w:sz w:val="28"/>
-          <w:szCs w:val="28"/>
-          <w:shd w:val="clear" w:color="auto" w:fill="FFFFFF"/>
-          <w:lang w:val="en-GB"/>
-        </w:rPr>
-        <w:t>‘</w:t>
-      </w:r>
+        <w:t>plen</w:t>
+      </w:r>
+      <w:proofErr w:type="spellEnd"/>
       <w:r>
         <w:rPr>
           <w:rStyle w:val="normaltextrun"/>
@@ -1076,7 +1140,67 @@
           <w:shd w:val="clear" w:color="auto" w:fill="FFFFFF"/>
           <w:lang w:val="en-GB"/>
         </w:rPr>
-        <w:t>slen-plen</w:t>
+        <w:t>’</w:t>
+      </w:r>
+      <w:r>
+        <w:rPr>
+          <w:rStyle w:val="normaltextrun"/>
+          <w:rFonts w:cstheme="minorHAnsi"/>
+          <w:color w:val="000000"/>
+          <w:sz w:val="28"/>
+          <w:szCs w:val="28"/>
+          <w:shd w:val="clear" w:color="auto" w:fill="FFFFFF"/>
+          <w:lang w:val="en-GB"/>
+        </w:rPr>
+        <w:t>. By selecting</w:t>
+      </w:r>
+      <w:r>
+        <w:rPr>
+          <w:rStyle w:val="normaltextrun"/>
+          <w:rFonts w:cstheme="minorHAnsi"/>
+          <w:color w:val="000000"/>
+          <w:sz w:val="28"/>
+          <w:szCs w:val="28"/>
+          <w:shd w:val="clear" w:color="auto" w:fill="FFFFFF"/>
+          <w:lang w:val="en-GB"/>
+        </w:rPr>
+        <w:t>,</w:t>
+      </w:r>
+      <w:r>
+        <w:rPr>
+          <w:rStyle w:val="normaltextrun"/>
+          <w:rFonts w:cstheme="minorHAnsi"/>
+          <w:color w:val="000000"/>
+          <w:sz w:val="28"/>
+          <w:szCs w:val="28"/>
+          <w:shd w:val="clear" w:color="auto" w:fill="FFFFFF"/>
+          <w:lang w:val="en-GB"/>
+        </w:rPr>
+        <w:t xml:space="preserve"> with proper indices</w:t>
+      </w:r>
+      <w:r>
+        <w:rPr>
+          <w:rStyle w:val="normaltextrun"/>
+          <w:rFonts w:cstheme="minorHAnsi"/>
+          <w:color w:val="000000"/>
+          <w:sz w:val="28"/>
+          <w:szCs w:val="28"/>
+          <w:shd w:val="clear" w:color="auto" w:fill="FFFFFF"/>
+          <w:lang w:val="en-GB"/>
+        </w:rPr>
+        <w:t xml:space="preserve">, </w:t>
+      </w:r>
+      <w:r>
+        <w:rPr>
+          <w:rStyle w:val="normaltextrun"/>
+          <w:rFonts w:cstheme="minorHAnsi"/>
+          <w:color w:val="000000"/>
+          <w:sz w:val="28"/>
+          <w:szCs w:val="28"/>
+          <w:shd w:val="clear" w:color="auto" w:fill="FFFFFF"/>
+          <w:lang w:val="en-GB"/>
+        </w:rPr>
+        <w:t xml:space="preserve">the sub-string of the </w:t>
       </w:r>
       <w:r>
         <w:rPr>
@@ -1090,6 +1214,60 @@
           <w:shd w:val="clear" w:color="auto" w:fill="FFFFFF"/>
           <w:lang w:val="en-GB"/>
         </w:rPr>
+        <w:t>sequence</w:t>
+      </w:r>
+      <w:r>
+        <w:rPr>
+          <w:rStyle w:val="normaltextrun"/>
+          <w:rFonts w:cstheme="minorHAnsi"/>
+          <w:color w:val="000000"/>
+          <w:sz w:val="28"/>
+          <w:szCs w:val="28"/>
+          <w:shd w:val="clear" w:color="auto" w:fill="FFFFFF"/>
+          <w:lang w:val="en-GB"/>
+        </w:rPr>
+        <w:t xml:space="preserve"> and ending the loop when we reach </w:t>
+      </w:r>
+      <w:r>
+        <w:rPr>
+          <w:rStyle w:val="normaltextrun"/>
+          <w:rFonts w:cstheme="minorHAnsi"/>
+          <w:color w:val="000000"/>
+          <w:sz w:val="28"/>
+          <w:szCs w:val="28"/>
+          <w:shd w:val="clear" w:color="auto" w:fill="FFFFFF"/>
+          <w:lang w:val="en-GB"/>
+        </w:rPr>
+        <w:t>‘</w:t>
+      </w:r>
+      <w:proofErr w:type="spellStart"/>
+      <w:r>
+        <w:rPr>
+          <w:rStyle w:val="normaltextrun"/>
+          <w:rFonts w:cstheme="minorHAnsi"/>
+          <w:i/>
+          <w:iCs/>
+          <w:color w:val="000000"/>
+          <w:sz w:val="28"/>
+          <w:szCs w:val="28"/>
+          <w:shd w:val="clear" w:color="auto" w:fill="FFFFFF"/>
+          <w:lang w:val="en-GB"/>
+        </w:rPr>
+        <w:t>slen-plen</w:t>
+      </w:r>
+      <w:proofErr w:type="spellEnd"/>
+      <w:r>
+        <w:rPr>
+          <w:rStyle w:val="normaltextrun"/>
+          <w:rFonts w:cstheme="minorHAnsi"/>
+          <w:i/>
+          <w:iCs/>
+          <w:color w:val="000000"/>
+          <w:sz w:val="28"/>
+          <w:szCs w:val="28"/>
+          <w:shd w:val="clear" w:color="auto" w:fill="FFFFFF"/>
+          <w:lang w:val="en-GB"/>
+        </w:rPr>
         <w:t>’</w:t>
       </w:r>
       <w:r>
@@ -1510,7 +1688,29 @@
           <w:szCs w:val="28"/>
           <w:lang w:val="en-GB"/>
         </w:rPr>
-        <w:t>‘search_fwd’</w:t>
+        <w:t>‘</w:t>
+      </w:r>
+      <w:proofErr w:type="spellStart"/>
+      <w:r>
+        <w:rPr>
+          <w:i/>
+          <w:iCs/>
+          <w:sz w:val="28"/>
+          <w:szCs w:val="28"/>
+          <w:lang w:val="en-GB"/>
+        </w:rPr>
+        <w:t>search_fwd</w:t>
+      </w:r>
+      <w:proofErr w:type="spellEnd"/>
+      <w:r>
+        <w:rPr>
+          <w:i/>
+          <w:iCs/>
+          <w:sz w:val="28"/>
+          <w:szCs w:val="28"/>
+          <w:lang w:val="en-GB"/>
+        </w:rPr>
+        <w:t>’</w:t>
       </w:r>
       <w:r>
         <w:rPr>
@@ -1736,16 +1936,33 @@
           <w:szCs w:val="28"/>
           <w:lang w:val="en-GB"/>
         </w:rPr>
-        <w:t>Running the codes we can analyse the difference in timing</w:t>
-      </w:r>
-      <w:r>
-        <w:rPr>
-          <w:sz w:val="28"/>
-          <w:szCs w:val="28"/>
-          <w:lang w:val="en-GB"/>
-        </w:rPr>
-        <w:t xml:space="preserve">s of the two versions, taken using </w:t>
-      </w:r>
+        <w:t>Running the codes</w:t>
+      </w:r>
+      <w:r>
+        <w:rPr>
+          <w:sz w:val="28"/>
+          <w:szCs w:val="28"/>
+          <w:lang w:val="en-GB"/>
+        </w:rPr>
+        <w:t>,</w:t>
+      </w:r>
+      <w:r>
+        <w:rPr>
+          <w:sz w:val="28"/>
+          <w:szCs w:val="28"/>
+          <w:lang w:val="en-GB"/>
+        </w:rPr>
+        <w:t xml:space="preserve"> we can analyse the difference in timing</w:t>
+      </w:r>
+      <w:r>
+        <w:rPr>
+          <w:sz w:val="28"/>
+          <w:szCs w:val="28"/>
+          <w:lang w:val="en-GB"/>
+        </w:rPr>
+        <w:t xml:space="preserve">s of the two versions taken using </w:t>
+      </w:r>
+      <w:proofErr w:type="spellStart"/>
       <w:r>
         <w:rPr>
           <w:i/>
@@ -1754,7 +1971,18 @@
           <w:szCs w:val="28"/>
           <w:lang w:val="en-GB"/>
         </w:rPr>
-        <w:t>omp_get_wtime()</w:t>
+        <w:t>omp_get_wtime</w:t>
+      </w:r>
+      <w:proofErr w:type="spellEnd"/>
+      <w:r>
+        <w:rPr>
+          <w:i/>
+          <w:iCs/>
+          <w:sz w:val="28"/>
+          <w:szCs w:val="28"/>
+          <w:lang w:val="en-GB"/>
+        </w:rPr>
+        <w:t>()</w:t>
       </w:r>
       <w:r>
         <w:rPr>
@@ -1845,7 +2073,29 @@
           <w:szCs w:val="28"/>
           <w:lang w:val="en-GB"/>
         </w:rPr>
-        <w:t>‘slen’</w:t>
+        <w:t>‘</w:t>
+      </w:r>
+      <w:proofErr w:type="spellStart"/>
+      <w:r>
+        <w:rPr>
+          <w:i/>
+          <w:iCs/>
+          <w:sz w:val="28"/>
+          <w:szCs w:val="28"/>
+          <w:lang w:val="en-GB"/>
+        </w:rPr>
+        <w:t>slen</w:t>
+      </w:r>
+      <w:proofErr w:type="spellEnd"/>
+      <w:r>
+        <w:rPr>
+          <w:i/>
+          <w:iCs/>
+          <w:sz w:val="28"/>
+          <w:szCs w:val="28"/>
+          <w:lang w:val="en-GB"/>
+        </w:rPr>
+        <w:t>’</w:t>
       </w:r>
       <w:r>
         <w:rPr>
@@ -6296,6 +6546,7 @@
         </w:rPr>
         <w:t xml:space="preserve">In a practical case, having 16 cores and the combination </w:t>
       </w:r>
+      <w:proofErr w:type="spellStart"/>
       <w:r>
         <w:rPr>
           <w:rFonts w:eastAsiaTheme="minorEastAsia"/>
@@ -6307,6 +6558,7 @@
         </w:rPr>
         <w:t>slen-plen</w:t>
       </w:r>
+      <w:proofErr w:type="spellEnd"/>
       <w:r>
         <w:rPr>
           <w:rFonts w:eastAsiaTheme="minorEastAsia"/>
@@ -6413,6 +6665,15 @@
           <w:szCs w:val="28"/>
           <w:lang w:val="en-GB"/>
         </w:rPr>
+        <w:t xml:space="preserve"> in the version 1</w:t>
+      </w:r>
+      <w:r>
+        <w:rPr>
+          <w:rFonts w:eastAsiaTheme="minorEastAsia"/>
+          <w:sz w:val="28"/>
+          <w:szCs w:val="28"/>
+          <w:lang w:val="en-GB"/>
+        </w:rPr>
         <w:t>, which is rather promising.</w:t>
       </w:r>
     </w:p>
@@ -6445,8 +6706,9 @@
           <w:u w:val="single"/>
           <w:lang w:val="en-GB"/>
         </w:rPr>
-        <w:t>Parallel o</w:t>
-      </w:r>
+        <w:t xml:space="preserve">Parallel </w:t>
+      </w:r>
+      <w:proofErr w:type="spellStart"/>
       <w:r>
         <w:rPr>
           <w:b/>
@@ -6456,7 +6718,7 @@
           <w:u w:val="single"/>
           <w:lang w:val="en-GB"/>
         </w:rPr>
-        <w:t>penMP implementation</w:t>
+        <w:t>o</w:t>
       </w:r>
       <w:r>
         <w:rPr>
@@ -6467,485 +6729,10 @@
           <w:u w:val="single"/>
           <w:lang w:val="en-GB"/>
         </w:rPr>
-        <w:t>:</w:t>
-      </w:r>
-    </w:p>
-    <w:p>
-      <w:pPr>
-        <w:rPr>
-          <w:sz w:val="28"/>
-          <w:szCs w:val="28"/>
-          <w:lang w:val="en-GB"/>
-        </w:rPr>
-      </w:pPr>
-      <w:r>
-        <w:rPr>
-          <w:sz w:val="28"/>
-          <w:szCs w:val="28"/>
-          <w:lang w:val="en-GB"/>
-        </w:rPr>
-        <w:t xml:space="preserve">To get to a parallel version, first of all we need to choose the number of threads that will be working synchronously. Thus, it was made possible for the user to specify the number of threads (accordingly to the type of architecture the code is run onto). This is then set using the openMP library function </w:t>
-      </w:r>
-      <w:r>
-        <w:rPr>
-          <w:i/>
-          <w:iCs/>
-          <w:sz w:val="28"/>
-          <w:szCs w:val="28"/>
-          <w:lang w:val="en-GB"/>
-        </w:rPr>
-        <w:t>omp_set_num_threads(n_thr)</w:t>
-      </w:r>
-      <w:r>
-        <w:rPr>
-          <w:sz w:val="28"/>
-          <w:szCs w:val="28"/>
-          <w:lang w:val="en-GB"/>
-        </w:rPr>
-        <w:t>.</w:t>
-      </w:r>
-      <w:r>
-        <w:rPr>
-          <w:sz w:val="28"/>
-          <w:szCs w:val="28"/>
-          <w:lang w:val="en-GB"/>
-        </w:rPr>
-        <w:br/>
-      </w:r>
-      <w:r>
-        <w:rPr>
-          <w:sz w:val="28"/>
-          <w:szCs w:val="28"/>
-          <w:lang w:val="en-GB"/>
-        </w:rPr>
-        <w:t xml:space="preserve">As a choice, we did not parallelize the </w:t>
-      </w:r>
-      <w:r>
-        <w:rPr>
-          <w:i/>
-          <w:iCs/>
-          <w:sz w:val="28"/>
-          <w:szCs w:val="28"/>
-          <w:lang w:val="en-GB"/>
-        </w:rPr>
-        <w:t>‘</w:t>
-      </w:r>
-      <w:r>
-        <w:rPr>
-          <w:i/>
-          <w:iCs/>
-          <w:sz w:val="28"/>
-          <w:szCs w:val="28"/>
-          <w:lang w:val="en-GB"/>
-        </w:rPr>
-        <w:t>generate</w:t>
-      </w:r>
-      <w:r>
-        <w:rPr>
-          <w:i/>
-          <w:iCs/>
-          <w:sz w:val="28"/>
-          <w:szCs w:val="28"/>
-          <w:lang w:val="en-GB"/>
-        </w:rPr>
-        <w:t>’</w:t>
-      </w:r>
-      <w:r>
-        <w:rPr>
-          <w:sz w:val="28"/>
-          <w:szCs w:val="28"/>
-          <w:lang w:val="en-GB"/>
-        </w:rPr>
-        <w:t xml:space="preserve"> function as it is a random process of string generation. Instead, we put our efforts on the main core of the whole program, that is the </w:t>
-      </w:r>
-      <w:r>
-        <w:rPr>
-          <w:i/>
-          <w:iCs/>
-          <w:sz w:val="28"/>
-          <w:szCs w:val="28"/>
-          <w:lang w:val="en-GB"/>
-        </w:rPr>
-        <w:t>‘</w:t>
-      </w:r>
-      <w:r>
-        <w:rPr>
-          <w:i/>
-          <w:iCs/>
-          <w:sz w:val="28"/>
-          <w:szCs w:val="28"/>
-          <w:lang w:val="en-GB"/>
-        </w:rPr>
-        <w:t>search</w:t>
-      </w:r>
-      <w:r>
-        <w:rPr>
-          <w:i/>
-          <w:iCs/>
-          <w:sz w:val="28"/>
-          <w:szCs w:val="28"/>
-          <w:lang w:val="en-GB"/>
-        </w:rPr>
-        <w:t>’</w:t>
-      </w:r>
-      <w:r>
-        <w:rPr>
-          <w:sz w:val="28"/>
-          <w:szCs w:val="28"/>
-          <w:lang w:val="en-GB"/>
-        </w:rPr>
-        <w:t xml:space="preserve"> function. </w:t>
-      </w:r>
-      <w:r>
-        <w:rPr>
-          <w:sz w:val="28"/>
-          <w:szCs w:val="28"/>
-          <w:lang w:val="en-GB"/>
-        </w:rPr>
-        <w:t xml:space="preserve">Being it a set of two </w:t>
-      </w:r>
-      <w:r>
-        <w:rPr>
-          <w:i/>
-          <w:iCs/>
-          <w:sz w:val="28"/>
-          <w:szCs w:val="28"/>
-          <w:lang w:val="en-GB"/>
-        </w:rPr>
-        <w:t>for</w:t>
-      </w:r>
-      <w:r>
-        <w:rPr>
-          <w:sz w:val="28"/>
-          <w:szCs w:val="28"/>
-          <w:lang w:val="en-GB"/>
-        </w:rPr>
-        <w:t xml:space="preserve"> loops, a first and very simple approach could be to use the following openMP construct:</w:t>
-      </w:r>
-      <w:r>
-        <w:rPr>
-          <w:sz w:val="28"/>
-          <w:szCs w:val="28"/>
-          <w:lang w:val="en-GB"/>
-        </w:rPr>
-        <w:br/>
-      </w:r>
-      <w:r>
-        <w:rPr>
-          <w:i/>
-          <w:iCs/>
-          <w:sz w:val="28"/>
-          <w:szCs w:val="28"/>
-          <w:lang w:val="en-GB"/>
-        </w:rPr>
-        <w:t>#pragma omp parallel for</w:t>
-      </w:r>
-    </w:p>
-    <w:p>
-      <w:pPr>
-        <w:rPr>
-          <w:sz w:val="28"/>
-          <w:szCs w:val="28"/>
-          <w:lang w:val="en-GB"/>
-        </w:rPr>
-      </w:pPr>
-      <w:r>
-        <w:rPr>
-          <w:sz w:val="28"/>
-          <w:szCs w:val="28"/>
-          <w:lang w:val="en-GB"/>
-        </w:rPr>
-        <w:t xml:space="preserve">in which we obtained the best results selecting a dynamic type of schedule, where each idle thread is given the first available chunk. </w:t>
-      </w:r>
-      <w:r>
-        <w:rPr>
-          <w:sz w:val="28"/>
-          <w:szCs w:val="28"/>
-          <w:lang w:val="en-GB"/>
-        </w:rPr>
-        <w:t>In order to manage load balancing and to reduce overhead</w:t>
-      </w:r>
-      <w:r>
-        <w:rPr>
-          <w:sz w:val="28"/>
-          <w:szCs w:val="28"/>
-          <w:lang w:val="en-GB"/>
-        </w:rPr>
-        <w:t xml:space="preserve">, </w:t>
-      </w:r>
-      <w:r>
-        <w:rPr>
-          <w:sz w:val="28"/>
-          <w:szCs w:val="28"/>
-          <w:lang w:val="en-GB"/>
-        </w:rPr>
-        <w:t>we</w:t>
-      </w:r>
-      <w:r>
-        <w:rPr>
-          <w:sz w:val="28"/>
-          <w:szCs w:val="28"/>
-          <w:lang w:val="en-GB"/>
-        </w:rPr>
-        <w:t xml:space="preserve"> decided to </w:t>
-      </w:r>
-      <w:r>
-        <w:rPr>
-          <w:sz w:val="28"/>
-          <w:szCs w:val="28"/>
-          <w:lang w:val="en-GB"/>
-        </w:rPr>
-        <w:t>increase</w:t>
-      </w:r>
-      <w:r>
-        <w:rPr>
-          <w:sz w:val="28"/>
-          <w:szCs w:val="28"/>
-          <w:lang w:val="en-GB"/>
-        </w:rPr>
-        <w:t xml:space="preserve"> </w:t>
-      </w:r>
-      <w:r>
-        <w:rPr>
-          <w:sz w:val="28"/>
-          <w:szCs w:val="28"/>
-          <w:lang w:val="en-GB"/>
-        </w:rPr>
-        <w:t>the</w:t>
-      </w:r>
-      <w:r>
-        <w:rPr>
-          <w:sz w:val="28"/>
-          <w:szCs w:val="28"/>
-          <w:lang w:val="en-GB"/>
-        </w:rPr>
-        <w:t xml:space="preserve"> chunk size</w:t>
-      </w:r>
-      <w:r>
-        <w:rPr>
-          <w:sz w:val="28"/>
-          <w:szCs w:val="28"/>
-          <w:lang w:val="en-GB"/>
-        </w:rPr>
-        <w:t xml:space="preserve"> </w:t>
-      </w:r>
-      <w:r>
-        <w:rPr>
-          <w:sz w:val="28"/>
-          <w:szCs w:val="28"/>
-          <w:lang w:val="en-GB"/>
-        </w:rPr>
-        <w:t>to</w:t>
-      </w:r>
-      <w:r>
-        <w:rPr>
-          <w:sz w:val="28"/>
-          <w:szCs w:val="28"/>
-          <w:lang w:val="en-GB"/>
-        </w:rPr>
-        <w:t xml:space="preserve"> the ratio between </w:t>
-      </w:r>
-      <w:r>
-        <w:rPr>
-          <w:i/>
-          <w:iCs/>
-          <w:sz w:val="28"/>
-          <w:szCs w:val="28"/>
-          <w:lang w:val="en-GB"/>
-        </w:rPr>
-        <w:t>‘</w:t>
-      </w:r>
-      <w:r>
-        <w:rPr>
-          <w:i/>
-          <w:iCs/>
-          <w:sz w:val="28"/>
-          <w:szCs w:val="28"/>
-          <w:lang w:val="en-GB"/>
-        </w:rPr>
-        <w:t>plen</w:t>
-      </w:r>
-      <w:r>
-        <w:rPr>
-          <w:i/>
-          <w:iCs/>
-          <w:sz w:val="28"/>
-          <w:szCs w:val="28"/>
-          <w:lang w:val="en-GB"/>
-        </w:rPr>
-        <w:t>’</w:t>
-      </w:r>
-      <w:r>
-        <w:rPr>
-          <w:sz w:val="28"/>
-          <w:szCs w:val="28"/>
-          <w:lang w:val="en-GB"/>
-        </w:rPr>
-        <w:t xml:space="preserve"> and the number of threads.</w:t>
-      </w:r>
-      <w:r>
-        <w:rPr>
-          <w:sz w:val="28"/>
-          <w:szCs w:val="28"/>
-          <w:lang w:val="en-GB"/>
-        </w:rPr>
-        <w:t xml:space="preserve"> </w:t>
-      </w:r>
-      <w:r>
-        <w:rPr>
-          <w:sz w:val="28"/>
-          <w:szCs w:val="28"/>
-          <w:lang w:val="en-GB"/>
-        </w:rPr>
-        <w:t xml:space="preserve">Furthermore, we had to insert two critical sections: one is needed to synchronize the update of the counter of correspondences and of their positions. The other one is used to reallocate memory, using the </w:t>
-      </w:r>
-      <w:r>
-        <w:rPr>
-          <w:i/>
-          <w:iCs/>
-          <w:sz w:val="28"/>
-          <w:szCs w:val="28"/>
-          <w:lang w:val="en-GB"/>
-        </w:rPr>
-        <w:t>realloc</w:t>
-      </w:r>
-      <w:r>
-        <w:rPr>
-          <w:sz w:val="28"/>
-          <w:szCs w:val="28"/>
-          <w:lang w:val="en-GB"/>
-        </w:rPr>
-        <w:t xml:space="preserve"> C function, in case the correspondence vector gets bigger than what we expected.</w:t>
-      </w:r>
-      <w:r>
-        <w:rPr>
-          <w:sz w:val="28"/>
-          <w:szCs w:val="28"/>
-          <w:lang w:val="en-GB"/>
-        </w:rPr>
-        <w:t xml:space="preserve"> Clearly, these two critical sections have a great impact on execution times as they are synchronization points where threads might need to wait before modifying shared variables.</w:t>
-      </w:r>
-    </w:p>
-    <w:p>
-      <w:pPr>
-        <w:rPr>
-          <w:sz w:val="28"/>
-          <w:szCs w:val="28"/>
-          <w:lang w:val="en-GB"/>
-        </w:rPr>
-      </w:pPr>
-      <w:r>
-        <w:rPr>
-          <w:sz w:val="28"/>
-          <w:szCs w:val="28"/>
-          <w:lang w:val="en-GB"/>
-        </w:rPr>
-        <w:t xml:space="preserve">This </w:t>
-      </w:r>
-      <w:r>
-        <w:rPr>
-          <w:sz w:val="28"/>
-          <w:szCs w:val="28"/>
-          <w:lang w:val="en-GB"/>
-        </w:rPr>
-        <w:t>part</w:t>
-      </w:r>
-      <w:r>
-        <w:rPr>
-          <w:sz w:val="28"/>
-          <w:szCs w:val="28"/>
-          <w:lang w:val="en-GB"/>
-        </w:rPr>
-        <w:t xml:space="preserve"> presented in the two files </w:t>
-      </w:r>
-      <w:r>
-        <w:rPr>
-          <w:i/>
-          <w:iCs/>
-          <w:sz w:val="28"/>
-          <w:szCs w:val="28"/>
-          <w:lang w:val="en-GB"/>
-        </w:rPr>
-        <w:t>‘</w:t>
-      </w:r>
-      <w:r>
-        <w:rPr>
-          <w:i/>
-          <w:iCs/>
-          <w:sz w:val="28"/>
-          <w:szCs w:val="28"/>
-          <w:lang w:val="en-GB"/>
-        </w:rPr>
-        <w:t>parallel_v1.c</w:t>
-      </w:r>
-      <w:r>
-        <w:rPr>
-          <w:i/>
-          <w:iCs/>
-          <w:sz w:val="28"/>
-          <w:szCs w:val="28"/>
-          <w:lang w:val="en-GB"/>
-        </w:rPr>
-        <w:t>’</w:t>
-      </w:r>
-      <w:r>
-        <w:rPr>
-          <w:sz w:val="28"/>
-          <w:szCs w:val="28"/>
-          <w:lang w:val="en-GB"/>
-        </w:rPr>
-        <w:t xml:space="preserve"> and </w:t>
-      </w:r>
-      <w:r>
-        <w:rPr>
-          <w:i/>
-          <w:iCs/>
-          <w:sz w:val="28"/>
-          <w:szCs w:val="28"/>
-          <w:lang w:val="en-GB"/>
-        </w:rPr>
-        <w:t>’</w:t>
-      </w:r>
-      <w:r>
-        <w:rPr>
-          <w:i/>
-          <w:iCs/>
-          <w:sz w:val="28"/>
-          <w:szCs w:val="28"/>
-          <w:lang w:val="en-GB"/>
-        </w:rPr>
-        <w:t>parallel_v2.c</w:t>
-      </w:r>
-      <w:r>
-        <w:rPr>
-          <w:i/>
-          <w:iCs/>
-          <w:sz w:val="28"/>
-          <w:szCs w:val="28"/>
-          <w:lang w:val="en-GB"/>
-        </w:rPr>
-        <w:t>’</w:t>
-      </w:r>
-      <w:r>
-        <w:rPr>
-          <w:sz w:val="28"/>
-          <w:szCs w:val="28"/>
-          <w:lang w:val="en-GB"/>
-        </w:rPr>
-        <w:t>.</w:t>
-      </w:r>
-    </w:p>
-    <w:p>
-      <w:pPr>
-        <w:rPr>
-          <w:sz w:val="28"/>
-          <w:szCs w:val="28"/>
-          <w:lang w:val="en-GB"/>
-        </w:rPr>
-      </w:pPr>
-    </w:p>
-    <w:p>
-      <w:pPr>
+        <w:t>penMP</w:t>
+      </w:r>
+      <w:proofErr w:type="spellEnd"/>
+      <w:r>
         <w:rPr>
           <w:b/>
           <w:bCs/>
@@ -6954,7 +6741,8 @@
           <w:u w:val="single"/>
           <w:lang w:val="en-GB"/>
         </w:rPr>
-      </w:pPr>
+        <w:t xml:space="preserve"> implementation</w:t>
+      </w:r>
       <w:r>
         <w:rPr>
           <w:b/>
@@ -6964,9 +6752,950 @@
           <w:u w:val="single"/>
           <w:lang w:val="en-GB"/>
         </w:rPr>
-        <w:t>Testing and debugging</w:t>
-      </w:r>
-      <w:r>
+        <w:t>:</w:t>
+      </w:r>
+    </w:p>
+    <w:p>
+      <w:pPr>
+        <w:rPr>
+          <w:sz w:val="28"/>
+          <w:szCs w:val="28"/>
+          <w:lang w:val="en-GB"/>
+        </w:rPr>
+      </w:pPr>
+      <w:r>
+        <w:rPr>
+          <w:sz w:val="28"/>
+          <w:szCs w:val="28"/>
+          <w:lang w:val="en-GB"/>
+        </w:rPr>
+        <w:t xml:space="preserve">To get to a parallel version, first of all we need to choose the number of threads that will be working synchronously. Thus, it was made possible for the user to specify the number of threads (accordingly to the type of architecture the code is run onto). This is then set using the </w:t>
+      </w:r>
+      <w:proofErr w:type="spellStart"/>
+      <w:r>
+        <w:rPr>
+          <w:sz w:val="28"/>
+          <w:szCs w:val="28"/>
+          <w:lang w:val="en-GB"/>
+        </w:rPr>
+        <w:t>openMP</w:t>
+      </w:r>
+      <w:proofErr w:type="spellEnd"/>
+      <w:r>
+        <w:rPr>
+          <w:sz w:val="28"/>
+          <w:szCs w:val="28"/>
+          <w:lang w:val="en-GB"/>
+        </w:rPr>
+        <w:t xml:space="preserve"> library function </w:t>
+      </w:r>
+      <w:proofErr w:type="spellStart"/>
+      <w:r>
+        <w:rPr>
+          <w:i/>
+          <w:iCs/>
+          <w:sz w:val="28"/>
+          <w:szCs w:val="28"/>
+          <w:lang w:val="en-GB"/>
+        </w:rPr>
+        <w:t>omp_set_num_threads</w:t>
+      </w:r>
+      <w:proofErr w:type="spellEnd"/>
+      <w:r>
+        <w:rPr>
+          <w:i/>
+          <w:iCs/>
+          <w:sz w:val="28"/>
+          <w:szCs w:val="28"/>
+          <w:lang w:val="en-GB"/>
+        </w:rPr>
+        <w:t>(</w:t>
+      </w:r>
+      <w:proofErr w:type="spellStart"/>
+      <w:r>
+        <w:rPr>
+          <w:i/>
+          <w:iCs/>
+          <w:sz w:val="28"/>
+          <w:szCs w:val="28"/>
+          <w:lang w:val="en-GB"/>
+        </w:rPr>
+        <w:t>n_thr</w:t>
+      </w:r>
+      <w:proofErr w:type="spellEnd"/>
+      <w:r>
+        <w:rPr>
+          <w:i/>
+          <w:iCs/>
+          <w:sz w:val="28"/>
+          <w:szCs w:val="28"/>
+          <w:lang w:val="en-GB"/>
+        </w:rPr>
+        <w:t>)</w:t>
+      </w:r>
+      <w:r>
+        <w:rPr>
+          <w:sz w:val="28"/>
+          <w:szCs w:val="28"/>
+          <w:lang w:val="en-GB"/>
+        </w:rPr>
+        <w:t>.</w:t>
+      </w:r>
+      <w:r>
+        <w:rPr>
+          <w:sz w:val="28"/>
+          <w:szCs w:val="28"/>
+          <w:lang w:val="en-GB"/>
+        </w:rPr>
+        <w:br/>
+      </w:r>
+      <w:r>
+        <w:rPr>
+          <w:sz w:val="28"/>
+          <w:szCs w:val="28"/>
+          <w:lang w:val="en-GB"/>
+        </w:rPr>
+        <w:t xml:space="preserve">As a choice, we did not parallelize the </w:t>
+      </w:r>
+      <w:r>
+        <w:rPr>
+          <w:i/>
+          <w:iCs/>
+          <w:sz w:val="28"/>
+          <w:szCs w:val="28"/>
+          <w:lang w:val="en-GB"/>
+        </w:rPr>
+        <w:t>‘</w:t>
+      </w:r>
+      <w:r>
+        <w:rPr>
+          <w:i/>
+          <w:iCs/>
+          <w:sz w:val="28"/>
+          <w:szCs w:val="28"/>
+          <w:lang w:val="en-GB"/>
+        </w:rPr>
+        <w:t>generate</w:t>
+      </w:r>
+      <w:r>
+        <w:rPr>
+          <w:i/>
+          <w:iCs/>
+          <w:sz w:val="28"/>
+          <w:szCs w:val="28"/>
+          <w:lang w:val="en-GB"/>
+        </w:rPr>
+        <w:t>’</w:t>
+      </w:r>
+      <w:r>
+        <w:rPr>
+          <w:sz w:val="28"/>
+          <w:szCs w:val="28"/>
+          <w:lang w:val="en-GB"/>
+        </w:rPr>
+        <w:t xml:space="preserve"> function as it is a random process of string generation. Instead, we put our efforts on the main core of the whole program, that is the </w:t>
+      </w:r>
+      <w:r>
+        <w:rPr>
+          <w:i/>
+          <w:iCs/>
+          <w:sz w:val="28"/>
+          <w:szCs w:val="28"/>
+          <w:lang w:val="en-GB"/>
+        </w:rPr>
+        <w:t>‘</w:t>
+      </w:r>
+      <w:r>
+        <w:rPr>
+          <w:i/>
+          <w:iCs/>
+          <w:sz w:val="28"/>
+          <w:szCs w:val="28"/>
+          <w:lang w:val="en-GB"/>
+        </w:rPr>
+        <w:t>search</w:t>
+      </w:r>
+      <w:r>
+        <w:rPr>
+          <w:i/>
+          <w:iCs/>
+          <w:sz w:val="28"/>
+          <w:szCs w:val="28"/>
+          <w:lang w:val="en-GB"/>
+        </w:rPr>
+        <w:t>’</w:t>
+      </w:r>
+      <w:r>
+        <w:rPr>
+          <w:sz w:val="28"/>
+          <w:szCs w:val="28"/>
+          <w:lang w:val="en-GB"/>
+        </w:rPr>
+        <w:t xml:space="preserve"> function. </w:t>
+      </w:r>
+      <w:r>
+        <w:rPr>
+          <w:sz w:val="28"/>
+          <w:szCs w:val="28"/>
+          <w:lang w:val="en-GB"/>
+        </w:rPr>
+        <w:t xml:space="preserve">Being it a set of two </w:t>
+      </w:r>
+      <w:r>
+        <w:rPr>
+          <w:i/>
+          <w:iCs/>
+          <w:sz w:val="28"/>
+          <w:szCs w:val="28"/>
+          <w:lang w:val="en-GB"/>
+        </w:rPr>
+        <w:t>for</w:t>
+      </w:r>
+      <w:r>
+        <w:rPr>
+          <w:sz w:val="28"/>
+          <w:szCs w:val="28"/>
+          <w:lang w:val="en-GB"/>
+        </w:rPr>
+        <w:t xml:space="preserve"> loops, a first and very simple approach could be to use the following </w:t>
+      </w:r>
+      <w:proofErr w:type="spellStart"/>
+      <w:r>
+        <w:rPr>
+          <w:sz w:val="28"/>
+          <w:szCs w:val="28"/>
+          <w:lang w:val="en-GB"/>
+        </w:rPr>
+        <w:t>openMP</w:t>
+      </w:r>
+      <w:proofErr w:type="spellEnd"/>
+      <w:r>
+        <w:rPr>
+          <w:sz w:val="28"/>
+          <w:szCs w:val="28"/>
+          <w:lang w:val="en-GB"/>
+        </w:rPr>
+        <w:t xml:space="preserve"> construct:</w:t>
+      </w:r>
+      <w:r>
+        <w:rPr>
+          <w:sz w:val="28"/>
+          <w:szCs w:val="28"/>
+          <w:lang w:val="en-GB"/>
+        </w:rPr>
+        <w:br/>
+      </w:r>
+      <w:r>
+        <w:rPr>
+          <w:i/>
+          <w:iCs/>
+          <w:sz w:val="28"/>
+          <w:szCs w:val="28"/>
+          <w:lang w:val="en-GB"/>
+        </w:rPr>
+        <w:t xml:space="preserve">#pragma </w:t>
+      </w:r>
+      <w:proofErr w:type="spellStart"/>
+      <w:r>
+        <w:rPr>
+          <w:i/>
+          <w:iCs/>
+          <w:sz w:val="28"/>
+          <w:szCs w:val="28"/>
+          <w:lang w:val="en-GB"/>
+        </w:rPr>
+        <w:t>omp</w:t>
+      </w:r>
+      <w:proofErr w:type="spellEnd"/>
+      <w:r>
+        <w:rPr>
+          <w:i/>
+          <w:iCs/>
+          <w:sz w:val="28"/>
+          <w:szCs w:val="28"/>
+          <w:lang w:val="en-GB"/>
+        </w:rPr>
+        <w:t xml:space="preserve"> parallel for</w:t>
+      </w:r>
+    </w:p>
+    <w:p>
+      <w:pPr>
+        <w:rPr>
+          <w:sz w:val="28"/>
+          <w:szCs w:val="28"/>
+          <w:lang w:val="en-GB"/>
+        </w:rPr>
+      </w:pPr>
+      <w:r>
+        <w:rPr>
+          <w:sz w:val="28"/>
+          <w:szCs w:val="28"/>
+          <w:lang w:val="en-GB"/>
+        </w:rPr>
+        <w:t xml:space="preserve">in which we obtained the best results selecting a dynamic type of schedule, where each idle thread is given the first available chunk. </w:t>
+      </w:r>
+      <w:r>
+        <w:rPr>
+          <w:sz w:val="28"/>
+          <w:szCs w:val="28"/>
+          <w:lang w:val="en-GB"/>
+        </w:rPr>
+        <w:t>In order to manage load balancing and to reduce overhead</w:t>
+      </w:r>
+      <w:r>
+        <w:rPr>
+          <w:sz w:val="28"/>
+          <w:szCs w:val="28"/>
+          <w:lang w:val="en-GB"/>
+        </w:rPr>
+        <w:t xml:space="preserve">, </w:t>
+      </w:r>
+      <w:r>
+        <w:rPr>
+          <w:sz w:val="28"/>
+          <w:szCs w:val="28"/>
+          <w:lang w:val="en-GB"/>
+        </w:rPr>
+        <w:t>we</w:t>
+      </w:r>
+      <w:r>
+        <w:rPr>
+          <w:sz w:val="28"/>
+          <w:szCs w:val="28"/>
+          <w:lang w:val="en-GB"/>
+        </w:rPr>
+        <w:t xml:space="preserve"> decided to </w:t>
+      </w:r>
+      <w:r>
+        <w:rPr>
+          <w:sz w:val="28"/>
+          <w:szCs w:val="28"/>
+          <w:lang w:val="en-GB"/>
+        </w:rPr>
+        <w:t>increase</w:t>
+      </w:r>
+      <w:r>
+        <w:rPr>
+          <w:sz w:val="28"/>
+          <w:szCs w:val="28"/>
+          <w:lang w:val="en-GB"/>
+        </w:rPr>
+        <w:t xml:space="preserve"> </w:t>
+      </w:r>
+      <w:r>
+        <w:rPr>
+          <w:sz w:val="28"/>
+          <w:szCs w:val="28"/>
+          <w:lang w:val="en-GB"/>
+        </w:rPr>
+        <w:t>the</w:t>
+      </w:r>
+      <w:r>
+        <w:rPr>
+          <w:sz w:val="28"/>
+          <w:szCs w:val="28"/>
+          <w:lang w:val="en-GB"/>
+        </w:rPr>
+        <w:t xml:space="preserve"> chunk size</w:t>
+      </w:r>
+      <w:r>
+        <w:rPr>
+          <w:sz w:val="28"/>
+          <w:szCs w:val="28"/>
+          <w:lang w:val="en-GB"/>
+        </w:rPr>
+        <w:t xml:space="preserve"> </w:t>
+      </w:r>
+      <w:r>
+        <w:rPr>
+          <w:sz w:val="28"/>
+          <w:szCs w:val="28"/>
+          <w:lang w:val="en-GB"/>
+        </w:rPr>
+        <w:t>to</w:t>
+      </w:r>
+      <w:r>
+        <w:rPr>
+          <w:sz w:val="28"/>
+          <w:szCs w:val="28"/>
+          <w:lang w:val="en-GB"/>
+        </w:rPr>
+        <w:t xml:space="preserve"> the ratio between </w:t>
+      </w:r>
+      <w:r>
+        <w:rPr>
+          <w:i/>
+          <w:iCs/>
+          <w:sz w:val="28"/>
+          <w:szCs w:val="28"/>
+          <w:lang w:val="en-GB"/>
+        </w:rPr>
+        <w:t>‘</w:t>
+      </w:r>
+      <w:proofErr w:type="spellStart"/>
+      <w:r>
+        <w:rPr>
+          <w:i/>
+          <w:iCs/>
+          <w:sz w:val="28"/>
+          <w:szCs w:val="28"/>
+          <w:lang w:val="en-GB"/>
+        </w:rPr>
+        <w:t>plen</w:t>
+      </w:r>
+      <w:proofErr w:type="spellEnd"/>
+      <w:r>
+        <w:rPr>
+          <w:i/>
+          <w:iCs/>
+          <w:sz w:val="28"/>
+          <w:szCs w:val="28"/>
+          <w:lang w:val="en-GB"/>
+        </w:rPr>
+        <w:t>’</w:t>
+      </w:r>
+      <w:r>
+        <w:rPr>
+          <w:sz w:val="28"/>
+          <w:szCs w:val="28"/>
+          <w:lang w:val="en-GB"/>
+        </w:rPr>
+        <w:t xml:space="preserve"> and the number of threads.</w:t>
+      </w:r>
+      <w:r>
+        <w:rPr>
+          <w:sz w:val="28"/>
+          <w:szCs w:val="28"/>
+          <w:lang w:val="en-GB"/>
+        </w:rPr>
+        <w:t xml:space="preserve"> </w:t>
+      </w:r>
+      <w:r>
+        <w:rPr>
+          <w:sz w:val="28"/>
+          <w:szCs w:val="28"/>
+          <w:lang w:val="en-GB"/>
+        </w:rPr>
+        <w:t xml:space="preserve">Furthermore, we had to insert two critical sections: one is needed to synchronize the update of the counter of correspondences and of their positions. The other one is used to reallocate memory, using the </w:t>
+      </w:r>
+      <w:proofErr w:type="spellStart"/>
+      <w:r>
+        <w:rPr>
+          <w:i/>
+          <w:iCs/>
+          <w:sz w:val="28"/>
+          <w:szCs w:val="28"/>
+          <w:lang w:val="en-GB"/>
+        </w:rPr>
+        <w:t>realloc</w:t>
+      </w:r>
+      <w:proofErr w:type="spellEnd"/>
+      <w:r>
+        <w:rPr>
+          <w:sz w:val="28"/>
+          <w:szCs w:val="28"/>
+          <w:lang w:val="en-GB"/>
+        </w:rPr>
+        <w:t xml:space="preserve"> C function, in case the correspondence vector gets bigger than what we expected.</w:t>
+      </w:r>
+      <w:r>
+        <w:rPr>
+          <w:sz w:val="28"/>
+          <w:szCs w:val="28"/>
+          <w:lang w:val="en-GB"/>
+        </w:rPr>
+        <w:t xml:space="preserve"> Clearly, these two critical sections have a</w:t>
+      </w:r>
+      <w:r>
+        <w:rPr>
+          <w:sz w:val="28"/>
+          <w:szCs w:val="28"/>
+          <w:lang w:val="en-GB"/>
+        </w:rPr>
+        <w:t xml:space="preserve">n </w:t>
+      </w:r>
+      <w:r>
+        <w:rPr>
+          <w:sz w:val="28"/>
+          <w:szCs w:val="28"/>
+          <w:lang w:val="en-GB"/>
+        </w:rPr>
+        <w:t>impact on execution times as they are synchronization points where threads might need to wait before modifying shared variables.</w:t>
+      </w:r>
+      <w:r>
+        <w:rPr>
+          <w:sz w:val="28"/>
+          <w:szCs w:val="28"/>
+          <w:lang w:val="en-GB"/>
+        </w:rPr>
+        <w:t xml:space="preserve"> This reasoning is reflected into our </w:t>
+      </w:r>
+      <w:r>
+        <w:rPr>
+          <w:i/>
+          <w:iCs/>
+          <w:sz w:val="28"/>
+          <w:szCs w:val="28"/>
+          <w:lang w:val="en-GB"/>
+        </w:rPr>
+        <w:t>‘</w:t>
+      </w:r>
+      <w:r>
+        <w:rPr>
+          <w:i/>
+          <w:iCs/>
+          <w:sz w:val="28"/>
+          <w:szCs w:val="28"/>
+          <w:lang w:val="en-GB"/>
+        </w:rPr>
+        <w:t>parallel_v1.c</w:t>
+      </w:r>
+      <w:r>
+        <w:rPr>
+          <w:i/>
+          <w:iCs/>
+          <w:sz w:val="28"/>
+          <w:szCs w:val="28"/>
+          <w:lang w:val="en-GB"/>
+        </w:rPr>
+        <w:t>’</w:t>
+      </w:r>
+      <w:r>
+        <w:rPr>
+          <w:sz w:val="28"/>
+          <w:szCs w:val="28"/>
+          <w:lang w:val="en-GB"/>
+        </w:rPr>
+        <w:t xml:space="preserve"> code.</w:t>
+      </w:r>
+    </w:p>
+    <w:p>
+      <w:pPr>
+        <w:rPr>
+          <w:sz w:val="28"/>
+          <w:szCs w:val="28"/>
+          <w:lang w:val="en-GB"/>
+        </w:rPr>
+      </w:pPr>
+      <w:r>
+        <w:rPr>
+          <w:sz w:val="28"/>
+          <w:szCs w:val="28"/>
+          <w:lang w:val="en-GB"/>
+        </w:rPr>
+        <w:t xml:space="preserve">Another feasible solution could be to implement tasks to parallelize. To do so, we exploited the fact that our version 2 of the serial code had a </w:t>
+      </w:r>
+      <w:r>
+        <w:rPr>
+          <w:i/>
+          <w:iCs/>
+          <w:sz w:val="28"/>
+          <w:szCs w:val="28"/>
+          <w:lang w:val="en-GB"/>
+        </w:rPr>
+        <w:t>search</w:t>
+      </w:r>
+      <w:r>
+        <w:rPr>
+          <w:sz w:val="28"/>
+          <w:szCs w:val="28"/>
+          <w:lang w:val="en-GB"/>
+        </w:rPr>
+        <w:t xml:space="preserve"> function that performed both forward and backward in the same function. This new parallel version</w:t>
+      </w:r>
+      <w:r>
+        <w:rPr>
+          <w:sz w:val="28"/>
+          <w:szCs w:val="28"/>
+          <w:lang w:val="en-GB"/>
+        </w:rPr>
+        <w:t>,</w:t>
+      </w:r>
+      <w:r>
+        <w:rPr>
+          <w:sz w:val="28"/>
+          <w:szCs w:val="28"/>
+          <w:lang w:val="en-GB"/>
+        </w:rPr>
+        <w:t xml:space="preserve"> indicated as </w:t>
+      </w:r>
+      <w:r>
+        <w:rPr>
+          <w:i/>
+          <w:iCs/>
+          <w:sz w:val="28"/>
+          <w:szCs w:val="28"/>
+          <w:lang w:val="en-GB"/>
+        </w:rPr>
+        <w:t>‘</w:t>
+      </w:r>
+      <w:r>
+        <w:rPr>
+          <w:i/>
+          <w:iCs/>
+          <w:sz w:val="28"/>
+          <w:szCs w:val="28"/>
+          <w:lang w:val="en-GB"/>
+        </w:rPr>
+        <w:t>parallel_v2.c</w:t>
+      </w:r>
+      <w:r>
+        <w:rPr>
+          <w:i/>
+          <w:iCs/>
+          <w:sz w:val="28"/>
+          <w:szCs w:val="28"/>
+          <w:lang w:val="en-GB"/>
+        </w:rPr>
+        <w:t>’</w:t>
+      </w:r>
+      <w:r>
+        <w:rPr>
+          <w:sz w:val="28"/>
+          <w:szCs w:val="28"/>
+          <w:lang w:val="en-GB"/>
+        </w:rPr>
+        <w:t>, does not need the setting of the number of threads as now we are using tasks. The code c</w:t>
+      </w:r>
+      <w:r>
+        <w:rPr>
+          <w:sz w:val="28"/>
+          <w:szCs w:val="28"/>
+          <w:lang w:val="en-GB"/>
+        </w:rPr>
+        <w:t xml:space="preserve">ontains </w:t>
+      </w:r>
+      <w:r>
+        <w:rPr>
+          <w:sz w:val="28"/>
+          <w:szCs w:val="28"/>
+          <w:lang w:val="en-GB"/>
+        </w:rPr>
+        <w:t>the</w:t>
+      </w:r>
+      <w:r>
+        <w:rPr>
+          <w:sz w:val="28"/>
+          <w:szCs w:val="28"/>
+          <w:lang w:val="en-GB"/>
+        </w:rPr>
+        <w:t xml:space="preserve"> </w:t>
+      </w:r>
+      <w:r>
+        <w:rPr>
+          <w:i/>
+          <w:iCs/>
+          <w:sz w:val="28"/>
+          <w:szCs w:val="28"/>
+          <w:lang w:val="en-GB"/>
+        </w:rPr>
+        <w:t>search</w:t>
+      </w:r>
+      <w:r>
+        <w:rPr>
+          <w:i/>
+          <w:iCs/>
+          <w:sz w:val="28"/>
+          <w:szCs w:val="28"/>
+          <w:lang w:val="en-GB"/>
+        </w:rPr>
+        <w:t xml:space="preserve"> </w:t>
+      </w:r>
+      <w:r>
+        <w:rPr>
+          <w:sz w:val="28"/>
+          <w:szCs w:val="28"/>
+          <w:lang w:val="en-GB"/>
+        </w:rPr>
+        <w:t>function</w:t>
+      </w:r>
+      <w:r>
+        <w:rPr>
+          <w:sz w:val="28"/>
+          <w:szCs w:val="28"/>
+          <w:lang w:val="en-GB"/>
+        </w:rPr>
+        <w:t xml:space="preserve"> in which we put</w:t>
+      </w:r>
+      <w:r>
+        <w:rPr>
+          <w:sz w:val="28"/>
+          <w:szCs w:val="28"/>
+          <w:lang w:val="en-GB"/>
+        </w:rPr>
+        <w:t xml:space="preserve"> a parallel section obtained via an </w:t>
+      </w:r>
+      <w:proofErr w:type="spellStart"/>
+      <w:r>
+        <w:rPr>
+          <w:sz w:val="28"/>
+          <w:szCs w:val="28"/>
+          <w:lang w:val="en-GB"/>
+        </w:rPr>
+        <w:t>openMP</w:t>
+      </w:r>
+      <w:proofErr w:type="spellEnd"/>
+      <w:r>
+        <w:rPr>
+          <w:sz w:val="28"/>
+          <w:szCs w:val="28"/>
+          <w:lang w:val="en-GB"/>
+        </w:rPr>
+        <w:t xml:space="preserve"> pragma. Inside th</w:t>
+      </w:r>
+      <w:r>
+        <w:rPr>
+          <w:sz w:val="28"/>
+          <w:szCs w:val="28"/>
+          <w:lang w:val="en-GB"/>
+        </w:rPr>
+        <w:t>is</w:t>
+      </w:r>
+      <w:r>
+        <w:rPr>
+          <w:sz w:val="28"/>
+          <w:szCs w:val="28"/>
+          <w:lang w:val="en-GB"/>
+        </w:rPr>
+        <w:t xml:space="preserve"> parallel region</w:t>
+      </w:r>
+      <w:r>
+        <w:rPr>
+          <w:sz w:val="28"/>
+          <w:szCs w:val="28"/>
+          <w:lang w:val="en-GB"/>
+        </w:rPr>
+        <w:t>,</w:t>
+      </w:r>
+      <w:r>
+        <w:rPr>
+          <w:sz w:val="28"/>
+          <w:szCs w:val="28"/>
+          <w:lang w:val="en-GB"/>
+        </w:rPr>
+        <w:t xml:space="preserve"> we declare, again using a pragma, two different tasks</w:t>
+      </w:r>
+      <w:r>
+        <w:rPr>
+          <w:sz w:val="28"/>
+          <w:szCs w:val="28"/>
+          <w:lang w:val="en-GB"/>
+        </w:rPr>
+        <w:t xml:space="preserve"> having </w:t>
+      </w:r>
+      <w:r>
+        <w:rPr>
+          <w:i/>
+          <w:iCs/>
+          <w:sz w:val="28"/>
+          <w:szCs w:val="28"/>
+          <w:lang w:val="en-GB"/>
+        </w:rPr>
+        <w:t>first-private</w:t>
+      </w:r>
+      <w:r>
+        <w:rPr>
+          <w:sz w:val="28"/>
+          <w:szCs w:val="28"/>
+          <w:lang w:val="en-GB"/>
+        </w:rPr>
+        <w:t xml:space="preserve"> error counters</w:t>
+      </w:r>
+      <w:r>
+        <w:rPr>
+          <w:sz w:val="28"/>
+          <w:szCs w:val="28"/>
+          <w:lang w:val="en-GB"/>
+        </w:rPr>
+        <w:t xml:space="preserve"> (initialized to zero)</w:t>
+      </w:r>
+      <w:r>
+        <w:rPr>
+          <w:sz w:val="28"/>
+          <w:szCs w:val="28"/>
+          <w:lang w:val="en-GB"/>
+        </w:rPr>
+        <w:t xml:space="preserve">: one for the forward search and the other one for the backward scanning. In order to avoid the tasks to be </w:t>
+      </w:r>
+      <w:r>
+        <w:rPr>
+          <w:sz w:val="28"/>
+          <w:szCs w:val="28"/>
+          <w:lang w:val="en-GB"/>
+        </w:rPr>
+        <w:t xml:space="preserve">spawned more than once inside the parallel region, we needed to introduce a </w:t>
+      </w:r>
+      <w:r>
+        <w:rPr>
+          <w:i/>
+          <w:iCs/>
+          <w:sz w:val="28"/>
+          <w:szCs w:val="28"/>
+          <w:lang w:val="en-GB"/>
+        </w:rPr>
+        <w:t xml:space="preserve">#pragma </w:t>
+      </w:r>
+      <w:proofErr w:type="spellStart"/>
+      <w:r>
+        <w:rPr>
+          <w:i/>
+          <w:iCs/>
+          <w:sz w:val="28"/>
+          <w:szCs w:val="28"/>
+          <w:lang w:val="en-GB"/>
+        </w:rPr>
+        <w:t>omp</w:t>
+      </w:r>
+      <w:proofErr w:type="spellEnd"/>
+      <w:r>
+        <w:rPr>
+          <w:i/>
+          <w:iCs/>
+          <w:sz w:val="28"/>
+          <w:szCs w:val="28"/>
+          <w:lang w:val="en-GB"/>
+        </w:rPr>
+        <w:t xml:space="preserve"> single</w:t>
+      </w:r>
+      <w:r>
+        <w:rPr>
+          <w:i/>
+          <w:iCs/>
+          <w:sz w:val="28"/>
+          <w:szCs w:val="28"/>
+          <w:lang w:val="en-GB"/>
+        </w:rPr>
+        <w:t xml:space="preserve">. </w:t>
+      </w:r>
+      <w:r>
+        <w:rPr>
+          <w:sz w:val="28"/>
+          <w:szCs w:val="28"/>
+          <w:lang w:val="en-GB"/>
+        </w:rPr>
+        <w:t xml:space="preserve">Finally, inside </w:t>
+      </w:r>
+      <w:r>
+        <w:rPr>
+          <w:sz w:val="28"/>
+          <w:szCs w:val="28"/>
+          <w:lang w:val="en-GB"/>
+        </w:rPr>
+        <w:lastRenderedPageBreak/>
+        <w:t xml:space="preserve">the task region we could write our </w:t>
+      </w:r>
+      <w:r>
+        <w:rPr>
+          <w:sz w:val="28"/>
+          <w:szCs w:val="28"/>
+          <w:lang w:val="en-GB"/>
+        </w:rPr>
+        <w:t>‘</w:t>
+      </w:r>
+      <w:r>
+        <w:rPr>
+          <w:i/>
+          <w:iCs/>
+          <w:sz w:val="28"/>
+          <w:szCs w:val="28"/>
+          <w:lang w:val="en-GB"/>
+        </w:rPr>
+        <w:t>parallel for</w:t>
+      </w:r>
+      <w:r>
+        <w:rPr>
+          <w:i/>
+          <w:iCs/>
+          <w:sz w:val="28"/>
+          <w:szCs w:val="28"/>
+          <w:lang w:val="en-GB"/>
+        </w:rPr>
+        <w:t>’</w:t>
+      </w:r>
+      <w:r>
+        <w:rPr>
+          <w:sz w:val="28"/>
+          <w:szCs w:val="28"/>
+          <w:lang w:val="en-GB"/>
+        </w:rPr>
+        <w:t xml:space="preserve"> region that sweeps the two different loops for the two different scanning directions</w:t>
+      </w:r>
+      <w:r>
+        <w:rPr>
+          <w:sz w:val="28"/>
+          <w:szCs w:val="28"/>
+          <w:lang w:val="en-GB"/>
+        </w:rPr>
+        <w:t xml:space="preserve"> while maintaining the critical sections that we introduced in the first version, too</w:t>
+      </w:r>
+      <w:r>
+        <w:rPr>
+          <w:sz w:val="28"/>
+          <w:szCs w:val="28"/>
+          <w:lang w:val="en-GB"/>
+        </w:rPr>
+        <w:t>.</w:t>
+      </w:r>
+      <w:r>
+        <w:rPr>
+          <w:sz w:val="28"/>
+          <w:szCs w:val="28"/>
+          <w:lang w:val="en-GB"/>
+        </w:rPr>
+        <w:t xml:space="preserve"> It is rather obvious that this new version has a much greater complexity and a deeper level of parallelization. It is then </w:t>
+      </w:r>
+      <w:r>
+        <w:rPr>
+          <w:sz w:val="28"/>
+          <w:szCs w:val="28"/>
+          <w:lang w:val="en-GB"/>
+        </w:rPr>
+        <w:t>possible that we will have</w:t>
+      </w:r>
+      <w:r>
+        <w:rPr>
+          <w:sz w:val="28"/>
+          <w:szCs w:val="28"/>
+          <w:lang w:val="en-GB"/>
+        </w:rPr>
+        <w:t xml:space="preserve"> </w:t>
+      </w:r>
+      <w:r>
+        <w:rPr>
+          <w:sz w:val="28"/>
+          <w:szCs w:val="28"/>
+          <w:lang w:val="en-GB"/>
+        </w:rPr>
+        <w:t>to keep in mind a</w:t>
+      </w:r>
+      <w:r>
+        <w:rPr>
+          <w:sz w:val="28"/>
+          <w:szCs w:val="28"/>
+          <w:lang w:val="en-GB"/>
+        </w:rPr>
+        <w:t xml:space="preserve"> trade-off among complexity and </w:t>
+      </w:r>
+      <w:r>
+        <w:rPr>
+          <w:sz w:val="28"/>
+          <w:szCs w:val="28"/>
+          <w:lang w:val="en-GB"/>
+        </w:rPr>
+        <w:t>performance.</w:t>
+      </w:r>
+    </w:p>
+    <w:p>
+      <w:pPr>
+        <w:rPr>
+          <w:sz w:val="28"/>
+          <w:szCs w:val="28"/>
+          <w:lang w:val="en-GB"/>
+        </w:rPr>
+      </w:pPr>
+    </w:p>
+    <w:p>
+      <w:pPr>
         <w:rPr>
           <w:b/>
           <w:bCs/>
@@ -6975,6 +7704,27 @@
           <w:u w:val="single"/>
           <w:lang w:val="en-GB"/>
         </w:rPr>
+      </w:pPr>
+      <w:r>
+        <w:rPr>
+          <w:b/>
+          <w:bCs/>
+          <w:sz w:val="30"/>
+          <w:szCs w:val="30"/>
+          <w:u w:val="single"/>
+          <w:lang w:val="en-GB"/>
+        </w:rPr>
+        <w:t>Testing</w:t>
+      </w:r>
+      <w:r>
+        <w:rPr>
+          <w:b/>
+          <w:bCs/>
+          <w:sz w:val="30"/>
+          <w:szCs w:val="30"/>
+          <w:u w:val="single"/>
+          <w:lang w:val="en-GB"/>
+        </w:rPr>
         <w:t>:</w:t>
       </w:r>
     </w:p>
@@ -7000,7 +7750,7 @@
           <w:shd w:val="clear" w:color="auto" w:fill="FFFFFF"/>
           <w:lang w:val="en-GB"/>
         </w:rPr>
-        <w:t>…</w:t>
+        <w:t>After the development of the software and some basic testing to check the correspondences matched, we switched to the “real” testing phase. We greatly enlarged the sizes of both sequence and pattern and started analysing the serial code, first, and then the parallel versions where we could try to improve the results using more cores.</w:t>
       </w:r>
     </w:p>
     <w:p>
@@ -7474,7 +8224,6 @@
   <w:style w:type="character" w:default="1" w:styleId="Carpredefinitoparagrafo">
     <w:name w:val="Default Paragraph Font"/>
     <w:uiPriority w:val="1"/>
-    <w:semiHidden/>
     <w:unhideWhenUsed/>
   </w:style>
   <w:style w:type="table" w:default="1" w:styleId="Tabellanormale">

</xml_diff>

<commit_message>
Update of measurements inside report
</commit_message>
<xml_diff>
--- a/Presentation/Substring Report - Jurkic Balduzzi.docx
+++ b/Presentation/Substring Report - Jurkic Balduzzi.docx
@@ -99,20 +99,8 @@
           <w:szCs w:val="32"/>
           <w:lang w:val="en-GB"/>
         </w:rPr>
-        <w:t xml:space="preserve">Mladen Jurkic – Chiara </w:t>
-      </w:r>
-      <w:proofErr w:type="spellStart"/>
-      <w:r>
-        <w:rPr>
-          <w:b/>
-          <w:bCs/>
-          <w:sz w:val="32"/>
-          <w:szCs w:val="32"/>
-          <w:lang w:val="en-GB"/>
-        </w:rPr>
-        <w:t>Balduzzi</w:t>
-      </w:r>
-      <w:proofErr w:type="spellEnd"/>
+        <w:t>Mladen Jurkic – Chiara Balduzzi</w:t>
+      </w:r>
     </w:p>
     <w:p>
       <w:pPr>
@@ -455,9 +443,20 @@
           <w:shd w:val="clear" w:color="auto" w:fill="FFFFFF"/>
           <w:lang w:val="en-GB"/>
         </w:rPr>
-        <w:t>‘</w:t>
-      </w:r>
-      <w:proofErr w:type="spellStart"/>
+        <w:t>‘slen’</w:t>
+      </w:r>
+      <w:r>
+        <w:rPr>
+          <w:rStyle w:val="normaltextrun"/>
+          <w:rFonts w:cstheme="minorHAnsi"/>
+          <w:color w:val="000000"/>
+          <w:sz w:val="28"/>
+          <w:szCs w:val="28"/>
+          <w:shd w:val="clear" w:color="auto" w:fill="FFFFFF"/>
+          <w:lang w:val="en-GB"/>
+        </w:rPr>
+        <w:t xml:space="preserve"> and </w:t>
+      </w:r>
       <w:r>
         <w:rPr>
           <w:rStyle w:val="normaltextrun"/>
@@ -470,22 +469,7 @@
           <w:shd w:val="clear" w:color="auto" w:fill="FFFFFF"/>
           <w:lang w:val="en-GB"/>
         </w:rPr>
-        <w:t>slen</w:t>
-      </w:r>
-      <w:proofErr w:type="spellEnd"/>
-      <w:r>
-        <w:rPr>
-          <w:rStyle w:val="normaltextrun"/>
-          <w:rFonts w:cstheme="minorHAnsi"/>
-          <w:i/>
-          <w:iCs/>
-          <w:color w:val="000000"/>
-          <w:sz w:val="28"/>
-          <w:szCs w:val="28"/>
-          <w:shd w:val="clear" w:color="auto" w:fill="FFFFFF"/>
-          <w:lang w:val="en-GB"/>
-        </w:rPr>
-        <w:t>’</w:t>
+        <w:t>‘plen’</w:t>
       </w:r>
       <w:r>
         <w:rPr>
@@ -497,53 +481,177 @@
           <w:shd w:val="clear" w:color="auto" w:fill="FFFFFF"/>
           <w:lang w:val="en-GB"/>
         </w:rPr>
-        <w:t xml:space="preserve"> and </w:t>
-      </w:r>
-      <w:r>
-        <w:rPr>
-          <w:rStyle w:val="normaltextrun"/>
-          <w:rFonts w:cstheme="minorHAnsi"/>
+        <w:t xml:space="preserve">, </w:t>
+      </w:r>
+      <w:r>
+        <w:rPr>
+          <w:sz w:val="28"/>
+          <w:szCs w:val="28"/>
+          <w:lang w:val="en-GB"/>
+        </w:rPr>
+        <w:t xml:space="preserve">we can have a </w:t>
+      </w:r>
+      <w:r>
+        <w:rPr>
+          <w:sz w:val="28"/>
+          <w:szCs w:val="28"/>
+          <w:lang w:val="en-GB"/>
+        </w:rPr>
+        <w:t>total or partial overlapping.</w:t>
+      </w:r>
+      <w:r>
+        <w:rPr>
+          <w:sz w:val="28"/>
+          <w:szCs w:val="28"/>
+          <w:lang w:val="en-GB"/>
+        </w:rPr>
+        <w:t xml:space="preserve"> </w:t>
+      </w:r>
+      <w:r>
+        <w:rPr>
+          <w:sz w:val="28"/>
+          <w:szCs w:val="28"/>
+          <w:lang w:val="en-GB"/>
+        </w:rPr>
+        <w:t xml:space="preserve">In this latter case, a match is found when the sub-sequence and pattern are equal up to a limited number of contiguous errors (denoted as </w:t>
+      </w:r>
+      <w:r>
+        <w:rPr>
           <w:i/>
           <w:iCs/>
-          <w:color w:val="000000"/>
-          <w:sz w:val="28"/>
-          <w:szCs w:val="28"/>
-          <w:shd w:val="clear" w:color="auto" w:fill="FFFFFF"/>
-          <w:lang w:val="en-GB"/>
-        </w:rPr>
-        <w:t>‘</w:t>
-      </w:r>
-      <w:proofErr w:type="spellStart"/>
-      <w:r>
-        <w:rPr>
-          <w:rStyle w:val="normaltextrun"/>
-          <w:rFonts w:cstheme="minorHAnsi"/>
+          <w:sz w:val="28"/>
+          <w:szCs w:val="28"/>
+          <w:lang w:val="en-GB"/>
+        </w:rPr>
+        <w:t>‘holes’</w:t>
+      </w:r>
+      <w:r>
+        <w:rPr>
+          <w:sz w:val="28"/>
+          <w:szCs w:val="28"/>
+          <w:lang w:val="en-GB"/>
+        </w:rPr>
+        <w:t xml:space="preserve"> – at most 10% of </w:t>
+      </w:r>
+      <w:r>
+        <w:rPr>
           <w:i/>
           <w:iCs/>
-          <w:color w:val="000000"/>
-          <w:sz w:val="28"/>
-          <w:szCs w:val="28"/>
-          <w:shd w:val="clear" w:color="auto" w:fill="FFFFFF"/>
+          <w:sz w:val="28"/>
+          <w:szCs w:val="28"/>
           <w:lang w:val="en-GB"/>
         </w:rPr>
         <w:t>plen</w:t>
       </w:r>
-      <w:proofErr w:type="spellEnd"/>
-      <w:r>
-        <w:rPr>
-          <w:rStyle w:val="normaltextrun"/>
-          <w:rFonts w:cstheme="minorHAnsi"/>
+      <w:r>
+        <w:rPr>
+          <w:sz w:val="28"/>
+          <w:szCs w:val="28"/>
+          <w:lang w:val="en-GB"/>
+        </w:rPr>
+        <w:t xml:space="preserve">) </w:t>
+      </w:r>
+      <w:r>
+        <w:rPr>
+          <w:sz w:val="28"/>
+          <w:szCs w:val="28"/>
+          <w:lang w:val="en-GB"/>
+        </w:rPr>
+        <w:t>having</w:t>
+      </w:r>
+      <w:r>
+        <w:rPr>
+          <w:sz w:val="28"/>
+          <w:szCs w:val="28"/>
+          <w:lang w:val="en-GB"/>
+        </w:rPr>
+        <w:t xml:space="preserve"> a maximum allowed width</w:t>
+      </w:r>
+      <w:r>
+        <w:rPr>
+          <w:sz w:val="28"/>
+          <w:szCs w:val="28"/>
+          <w:lang w:val="en-GB"/>
+        </w:rPr>
+        <w:t xml:space="preserve">, which </w:t>
+      </w:r>
+      <w:r>
+        <w:rPr>
+          <w:sz w:val="28"/>
+          <w:szCs w:val="28"/>
+          <w:lang w:val="en-GB"/>
+        </w:rPr>
+        <w:t xml:space="preserve">in our implementations is set to 0.1% of the length </w:t>
+      </w:r>
+      <w:r>
+        <w:rPr>
           <w:i/>
           <w:iCs/>
-          <w:color w:val="000000"/>
-          <w:sz w:val="28"/>
-          <w:szCs w:val="28"/>
-          <w:shd w:val="clear" w:color="auto" w:fill="FFFFFF"/>
-          <w:lang w:val="en-GB"/>
-        </w:rPr>
-        <w:t>’</w:t>
-      </w:r>
-      <w:r>
+          <w:sz w:val="28"/>
+          <w:szCs w:val="28"/>
+          <w:lang w:val="en-GB"/>
+        </w:rPr>
+        <w:t>plen</w:t>
+      </w:r>
+      <w:r>
+        <w:rPr>
+          <w:sz w:val="28"/>
+          <w:szCs w:val="28"/>
+          <w:lang w:val="en-GB"/>
+        </w:rPr>
+        <w:t>.</w:t>
+      </w:r>
+      <w:r>
+        <w:rPr>
+          <w:sz w:val="28"/>
+          <w:szCs w:val="28"/>
+          <w:lang w:val="en-GB"/>
+        </w:rPr>
+        <w:t xml:space="preserve"> These two percentages come from a trial-and-error kind of approach and seemed reasonable to us.</w:t>
+      </w:r>
+      <w:r>
+        <w:rPr>
+          <w:sz w:val="28"/>
+          <w:szCs w:val="28"/>
+          <w:lang w:val="en-GB"/>
+        </w:rPr>
+        <w:br/>
+      </w:r>
+      <w:r>
+        <w:rPr>
+          <w:sz w:val="28"/>
+          <w:szCs w:val="28"/>
+          <w:lang w:val="en-GB"/>
+        </w:rPr>
+        <w:t xml:space="preserve">In either case it is possible to </w:t>
+      </w:r>
+      <w:r>
+        <w:rPr>
+          <w:sz w:val="28"/>
+          <w:szCs w:val="28"/>
+          <w:lang w:val="en-GB"/>
+        </w:rPr>
+        <w:t>get</w:t>
+      </w:r>
+      <w:r>
+        <w:rPr>
+          <w:sz w:val="28"/>
+          <w:szCs w:val="28"/>
+          <w:lang w:val="en-GB"/>
+        </w:rPr>
+        <w:t xml:space="preserve"> the positions of the sequence at which the correspondence was found</w:t>
+      </w:r>
+      <w:r>
+        <w:rPr>
+          <w:sz w:val="28"/>
+          <w:szCs w:val="28"/>
+          <w:lang w:val="en-GB"/>
+        </w:rPr>
+        <w:t>. Obviously, by adding the possibility to take holes into account we increase complexity and overall computational time of the program.</w:t>
+      </w:r>
+    </w:p>
+    <w:p>
+      <w:pPr>
         <w:rPr>
           <w:rStyle w:val="normaltextrun"/>
           <w:rFonts w:cstheme="minorHAnsi"/>
@@ -553,190 +661,6 @@
           <w:shd w:val="clear" w:color="auto" w:fill="FFFFFF"/>
           <w:lang w:val="en-GB"/>
         </w:rPr>
-        <w:t xml:space="preserve">, </w:t>
-      </w:r>
-      <w:r>
-        <w:rPr>
-          <w:sz w:val="28"/>
-          <w:szCs w:val="28"/>
-          <w:lang w:val="en-GB"/>
-        </w:rPr>
-        <w:t xml:space="preserve">we can have a </w:t>
-      </w:r>
-      <w:r>
-        <w:rPr>
-          <w:sz w:val="28"/>
-          <w:szCs w:val="28"/>
-          <w:lang w:val="en-GB"/>
-        </w:rPr>
-        <w:t>total or partial overlapping.</w:t>
-      </w:r>
-      <w:r>
-        <w:rPr>
-          <w:sz w:val="28"/>
-          <w:szCs w:val="28"/>
-          <w:lang w:val="en-GB"/>
-        </w:rPr>
-        <w:t xml:space="preserve"> </w:t>
-      </w:r>
-      <w:r>
-        <w:rPr>
-          <w:sz w:val="28"/>
-          <w:szCs w:val="28"/>
-          <w:lang w:val="en-GB"/>
-        </w:rPr>
-        <w:t xml:space="preserve">In this latter case, a match is found when the sub-sequence and pattern are equal up to a limited number of contiguous errors (denoted as </w:t>
-      </w:r>
-      <w:r>
-        <w:rPr>
-          <w:i/>
-          <w:iCs/>
-          <w:sz w:val="28"/>
-          <w:szCs w:val="28"/>
-          <w:lang w:val="en-GB"/>
-        </w:rPr>
-        <w:t>‘holes’</w:t>
-      </w:r>
-      <w:r>
-        <w:rPr>
-          <w:sz w:val="28"/>
-          <w:szCs w:val="28"/>
-          <w:lang w:val="en-GB"/>
-        </w:rPr>
-        <w:t xml:space="preserve"> – at most 10% of </w:t>
-      </w:r>
-      <w:proofErr w:type="spellStart"/>
-      <w:r>
-        <w:rPr>
-          <w:i/>
-          <w:iCs/>
-          <w:sz w:val="28"/>
-          <w:szCs w:val="28"/>
-          <w:lang w:val="en-GB"/>
-        </w:rPr>
-        <w:t>plen</w:t>
-      </w:r>
-      <w:proofErr w:type="spellEnd"/>
-      <w:r>
-        <w:rPr>
-          <w:sz w:val="28"/>
-          <w:szCs w:val="28"/>
-          <w:lang w:val="en-GB"/>
-        </w:rPr>
-        <w:t xml:space="preserve">) </w:t>
-      </w:r>
-      <w:r>
-        <w:rPr>
-          <w:sz w:val="28"/>
-          <w:szCs w:val="28"/>
-          <w:lang w:val="en-GB"/>
-        </w:rPr>
-        <w:t>having</w:t>
-      </w:r>
-      <w:r>
-        <w:rPr>
-          <w:sz w:val="28"/>
-          <w:szCs w:val="28"/>
-          <w:lang w:val="en-GB"/>
-        </w:rPr>
-        <w:t xml:space="preserve"> a maximum allowed width</w:t>
-      </w:r>
-      <w:r>
-        <w:rPr>
-          <w:sz w:val="28"/>
-          <w:szCs w:val="28"/>
-          <w:lang w:val="en-GB"/>
-        </w:rPr>
-        <w:t xml:space="preserve">, which </w:t>
-      </w:r>
-      <w:r>
-        <w:rPr>
-          <w:sz w:val="28"/>
-          <w:szCs w:val="28"/>
-          <w:lang w:val="en-GB"/>
-        </w:rPr>
-        <w:t xml:space="preserve">in our implementations is set to 0.1% of the length </w:t>
-      </w:r>
-      <w:proofErr w:type="spellStart"/>
-      <w:r>
-        <w:rPr>
-          <w:i/>
-          <w:iCs/>
-          <w:sz w:val="28"/>
-          <w:szCs w:val="28"/>
-          <w:lang w:val="en-GB"/>
-        </w:rPr>
-        <w:t>plen</w:t>
-      </w:r>
-      <w:proofErr w:type="spellEnd"/>
-      <w:r>
-        <w:rPr>
-          <w:sz w:val="28"/>
-          <w:szCs w:val="28"/>
-          <w:lang w:val="en-GB"/>
-        </w:rPr>
-        <w:t>.</w:t>
-      </w:r>
-      <w:r>
-        <w:rPr>
-          <w:sz w:val="28"/>
-          <w:szCs w:val="28"/>
-          <w:lang w:val="en-GB"/>
-        </w:rPr>
-        <w:t xml:space="preserve"> These two percentages come from a trial-and-error kind of approach and seemed reasonable to us.</w:t>
-      </w:r>
-      <w:r>
-        <w:rPr>
-          <w:sz w:val="28"/>
-          <w:szCs w:val="28"/>
-          <w:lang w:val="en-GB"/>
-        </w:rPr>
-        <w:br/>
-      </w:r>
-      <w:r>
-        <w:rPr>
-          <w:sz w:val="28"/>
-          <w:szCs w:val="28"/>
-          <w:lang w:val="en-GB"/>
-        </w:rPr>
-        <w:t xml:space="preserve">In either case it is possible to </w:t>
-      </w:r>
-      <w:r>
-        <w:rPr>
-          <w:sz w:val="28"/>
-          <w:szCs w:val="28"/>
-          <w:lang w:val="en-GB"/>
-        </w:rPr>
-        <w:t>get</w:t>
-      </w:r>
-      <w:r>
-        <w:rPr>
-          <w:sz w:val="28"/>
-          <w:szCs w:val="28"/>
-          <w:lang w:val="en-GB"/>
-        </w:rPr>
-        <w:t xml:space="preserve"> the positions of the sequence at which the correspondence was found</w:t>
-      </w:r>
-      <w:r>
-        <w:rPr>
-          <w:sz w:val="28"/>
-          <w:szCs w:val="28"/>
-          <w:lang w:val="en-GB"/>
-        </w:rPr>
-        <w:t>. Obviously, by adding the possibility to take holes into account we increase complexity and overall computational time of the program.</w:t>
-      </w:r>
-    </w:p>
-    <w:p>
-      <w:pPr>
-        <w:rPr>
-          <w:rStyle w:val="normaltextrun"/>
-          <w:rFonts w:cstheme="minorHAnsi"/>
-          <w:color w:val="000000"/>
-          <w:sz w:val="28"/>
-          <w:szCs w:val="28"/>
-          <w:shd w:val="clear" w:color="auto" w:fill="FFFFFF"/>
-          <w:lang w:val="en-GB"/>
-        </w:rPr>
       </w:pPr>
       <w:r>
         <w:rPr>
@@ -746,7 +670,6 @@
         </w:rPr>
         <w:t xml:space="preserve">A first idea to solve the given problem, could be to use the built-in C function </w:t>
       </w:r>
-      <w:proofErr w:type="spellStart"/>
       <w:r>
         <w:rPr>
           <w:rStyle w:val="normaltextrun"/>
@@ -771,7 +694,6 @@
         </w:rPr>
         <w:t>cmp</w:t>
       </w:r>
-      <w:proofErr w:type="spellEnd"/>
       <w:r>
         <w:rPr>
           <w:rStyle w:val="normaltextrun"/>
@@ -808,7 +730,6 @@
         </w:rPr>
         <w:t xml:space="preserve"> </w:t>
       </w:r>
-      <w:proofErr w:type="spellStart"/>
       <w:r>
         <w:rPr>
           <w:rStyle w:val="normaltextrun"/>
@@ -821,7 +742,6 @@
         </w:rPr>
         <w:t>strcmp</w:t>
       </w:r>
-      <w:proofErr w:type="spellEnd"/>
       <w:r>
         <w:rPr>
           <w:rStyle w:val="normaltextrun"/>
@@ -832,9 +752,8 @@
           <w:shd w:val="clear" w:color="auto" w:fill="FFFFFF"/>
           <w:lang w:val="en-GB"/>
         </w:rPr>
-        <w:t>(</w:t>
-      </w:r>
-      <w:proofErr w:type="spellStart"/>
+        <w:t>(const char *</w:t>
+      </w:r>
       <w:r>
         <w:rPr>
           <w:rStyle w:val="normaltextrun"/>
@@ -845,9 +764,8 @@
           <w:shd w:val="clear" w:color="auto" w:fill="FFFFFF"/>
           <w:lang w:val="en-GB"/>
         </w:rPr>
-        <w:t>const</w:t>
-      </w:r>
-      <w:proofErr w:type="spellEnd"/>
+        <w:t>sub_</w:t>
+      </w:r>
       <w:r>
         <w:rPr>
           <w:rStyle w:val="normaltextrun"/>
@@ -858,9 +776,8 @@
           <w:shd w:val="clear" w:color="auto" w:fill="FFFFFF"/>
           <w:lang w:val="en-GB"/>
         </w:rPr>
-        <w:t> char *</w:t>
-      </w:r>
-      <w:proofErr w:type="spellStart"/>
+        <w:t>sequence, const char *pattern)</w:t>
+      </w:r>
       <w:r>
         <w:rPr>
           <w:rStyle w:val="normaltextrun"/>
@@ -871,7 +788,7 @@
           <w:shd w:val="clear" w:color="auto" w:fill="FFFFFF"/>
           <w:lang w:val="en-GB"/>
         </w:rPr>
-        <w:t>sub_</w:t>
+        <w:t>.</w:t>
       </w:r>
       <w:r>
         <w:rPr>
@@ -883,69 +800,6 @@
           <w:shd w:val="clear" w:color="auto" w:fill="FFFFFF"/>
           <w:lang w:val="en-GB"/>
         </w:rPr>
-        <w:t>sequence</w:t>
-      </w:r>
-      <w:proofErr w:type="spellEnd"/>
-      <w:r>
-        <w:rPr>
-          <w:rStyle w:val="normaltextrun"/>
-          <w:rFonts w:ascii="Consolas" w:hAnsi="Consolas"/>
-          <w:color w:val="000000"/>
-          <w:sz w:val="24"/>
-          <w:szCs w:val="24"/>
-          <w:shd w:val="clear" w:color="auto" w:fill="FFFFFF"/>
-          <w:lang w:val="en-GB"/>
-        </w:rPr>
-        <w:t>, </w:t>
-      </w:r>
-      <w:proofErr w:type="spellStart"/>
-      <w:r>
-        <w:rPr>
-          <w:rStyle w:val="normaltextrun"/>
-          <w:rFonts w:ascii="Consolas" w:hAnsi="Consolas"/>
-          <w:color w:val="000000"/>
-          <w:sz w:val="24"/>
-          <w:szCs w:val="24"/>
-          <w:shd w:val="clear" w:color="auto" w:fill="FFFFFF"/>
-          <w:lang w:val="en-GB"/>
-        </w:rPr>
-        <w:t>const</w:t>
-      </w:r>
-      <w:proofErr w:type="spellEnd"/>
-      <w:r>
-        <w:rPr>
-          <w:rStyle w:val="normaltextrun"/>
-          <w:rFonts w:ascii="Consolas" w:hAnsi="Consolas"/>
-          <w:color w:val="000000"/>
-          <w:sz w:val="24"/>
-          <w:szCs w:val="24"/>
-          <w:shd w:val="clear" w:color="auto" w:fill="FFFFFF"/>
-          <w:lang w:val="en-GB"/>
-        </w:rPr>
-        <w:t> char *pattern)</w:t>
-      </w:r>
-      <w:r>
-        <w:rPr>
-          <w:rStyle w:val="normaltextrun"/>
-          <w:rFonts w:ascii="Consolas" w:hAnsi="Consolas"/>
-          <w:color w:val="000000"/>
-          <w:sz w:val="24"/>
-          <w:szCs w:val="24"/>
-          <w:shd w:val="clear" w:color="auto" w:fill="FFFFFF"/>
-          <w:lang w:val="en-GB"/>
-        </w:rPr>
-        <w:t>.</w:t>
-      </w:r>
-      <w:r>
-        <w:rPr>
-          <w:rStyle w:val="normaltextrun"/>
-          <w:rFonts w:ascii="Consolas" w:hAnsi="Consolas"/>
-          <w:color w:val="000000"/>
-          <w:sz w:val="24"/>
-          <w:szCs w:val="24"/>
-          <w:shd w:val="clear" w:color="auto" w:fill="FFFFFF"/>
-          <w:lang w:val="en-GB"/>
-        </w:rPr>
         <w:br/>
       </w:r>
       <w:r>
@@ -1110,9 +964,68 @@
           <w:shd w:val="clear" w:color="auto" w:fill="FFFFFF"/>
           <w:lang w:val="en-GB"/>
         </w:rPr>
-        <w:t>‘</w:t>
-      </w:r>
-      <w:proofErr w:type="spellStart"/>
+        <w:t>‘plen’</w:t>
+      </w:r>
+      <w:r>
+        <w:rPr>
+          <w:rStyle w:val="normaltextrun"/>
+          <w:rFonts w:cstheme="minorHAnsi"/>
+          <w:color w:val="000000"/>
+          <w:sz w:val="28"/>
+          <w:szCs w:val="28"/>
+          <w:shd w:val="clear" w:color="auto" w:fill="FFFFFF"/>
+          <w:lang w:val="en-GB"/>
+        </w:rPr>
+        <w:t>. By selecting</w:t>
+      </w:r>
+      <w:r>
+        <w:rPr>
+          <w:rStyle w:val="normaltextrun"/>
+          <w:rFonts w:cstheme="minorHAnsi"/>
+          <w:color w:val="000000"/>
+          <w:sz w:val="28"/>
+          <w:szCs w:val="28"/>
+          <w:shd w:val="clear" w:color="auto" w:fill="FFFFFF"/>
+          <w:lang w:val="en-GB"/>
+        </w:rPr>
+        <w:t>,</w:t>
+      </w:r>
+      <w:r>
+        <w:rPr>
+          <w:rStyle w:val="normaltextrun"/>
+          <w:rFonts w:cstheme="minorHAnsi"/>
+          <w:color w:val="000000"/>
+          <w:sz w:val="28"/>
+          <w:szCs w:val="28"/>
+          <w:shd w:val="clear" w:color="auto" w:fill="FFFFFF"/>
+          <w:lang w:val="en-GB"/>
+        </w:rPr>
+        <w:t xml:space="preserve"> with proper indices</w:t>
+      </w:r>
+      <w:r>
+        <w:rPr>
+          <w:rStyle w:val="normaltextrun"/>
+          <w:rFonts w:cstheme="minorHAnsi"/>
+          <w:color w:val="000000"/>
+          <w:sz w:val="28"/>
+          <w:szCs w:val="28"/>
+          <w:shd w:val="clear" w:color="auto" w:fill="FFFFFF"/>
+          <w:lang w:val="en-GB"/>
+        </w:rPr>
+        <w:t xml:space="preserve">, </w:t>
+      </w:r>
+      <w:r>
+        <w:rPr>
+          <w:rStyle w:val="normaltextrun"/>
+          <w:rFonts w:cstheme="minorHAnsi"/>
+          <w:color w:val="000000"/>
+          <w:sz w:val="28"/>
+          <w:szCs w:val="28"/>
+          <w:shd w:val="clear" w:color="auto" w:fill="FFFFFF"/>
+          <w:lang w:val="en-GB"/>
+        </w:rPr>
+        <w:t xml:space="preserve">the sub-string of the </w:t>
+      </w:r>
       <w:r>
         <w:rPr>
           <w:rStyle w:val="normaltextrun"/>
@@ -1125,9 +1038,32 @@
           <w:shd w:val="clear" w:color="auto" w:fill="FFFFFF"/>
           <w:lang w:val="en-GB"/>
         </w:rPr>
-        <w:t>plen</w:t>
-      </w:r>
-      <w:proofErr w:type="spellEnd"/>
+        <w:t>sequence</w:t>
+      </w:r>
+      <w:r>
+        <w:rPr>
+          <w:rStyle w:val="normaltextrun"/>
+          <w:rFonts w:cstheme="minorHAnsi"/>
+          <w:color w:val="000000"/>
+          <w:sz w:val="28"/>
+          <w:szCs w:val="28"/>
+          <w:shd w:val="clear" w:color="auto" w:fill="FFFFFF"/>
+          <w:lang w:val="en-GB"/>
+        </w:rPr>
+        <w:t xml:space="preserve"> and ending the loop when we reach </w:t>
+      </w:r>
+      <w:r>
+        <w:rPr>
+          <w:rStyle w:val="normaltextrun"/>
+          <w:rFonts w:cstheme="minorHAnsi"/>
+          <w:color w:val="000000"/>
+          <w:sz w:val="28"/>
+          <w:szCs w:val="28"/>
+          <w:shd w:val="clear" w:color="auto" w:fill="FFFFFF"/>
+          <w:lang w:val="en-GB"/>
+        </w:rPr>
+        <w:t>‘</w:t>
+      </w:r>
       <w:r>
         <w:rPr>
           <w:rStyle w:val="normaltextrun"/>
@@ -1140,67 +1076,7 @@
           <w:shd w:val="clear" w:color="auto" w:fill="FFFFFF"/>
           <w:lang w:val="en-GB"/>
         </w:rPr>
-        <w:t>’</w:t>
-      </w:r>
-      <w:r>
-        <w:rPr>
-          <w:rStyle w:val="normaltextrun"/>
-          <w:rFonts w:cstheme="minorHAnsi"/>
-          <w:color w:val="000000"/>
-          <w:sz w:val="28"/>
-          <w:szCs w:val="28"/>
-          <w:shd w:val="clear" w:color="auto" w:fill="FFFFFF"/>
-          <w:lang w:val="en-GB"/>
-        </w:rPr>
-        <w:t>. By selecting</w:t>
-      </w:r>
-      <w:r>
-        <w:rPr>
-          <w:rStyle w:val="normaltextrun"/>
-          <w:rFonts w:cstheme="minorHAnsi"/>
-          <w:color w:val="000000"/>
-          <w:sz w:val="28"/>
-          <w:szCs w:val="28"/>
-          <w:shd w:val="clear" w:color="auto" w:fill="FFFFFF"/>
-          <w:lang w:val="en-GB"/>
-        </w:rPr>
-        <w:t>,</w:t>
-      </w:r>
-      <w:r>
-        <w:rPr>
-          <w:rStyle w:val="normaltextrun"/>
-          <w:rFonts w:cstheme="minorHAnsi"/>
-          <w:color w:val="000000"/>
-          <w:sz w:val="28"/>
-          <w:szCs w:val="28"/>
-          <w:shd w:val="clear" w:color="auto" w:fill="FFFFFF"/>
-          <w:lang w:val="en-GB"/>
-        </w:rPr>
-        <w:t xml:space="preserve"> with proper indices</w:t>
-      </w:r>
-      <w:r>
-        <w:rPr>
-          <w:rStyle w:val="normaltextrun"/>
-          <w:rFonts w:cstheme="minorHAnsi"/>
-          <w:color w:val="000000"/>
-          <w:sz w:val="28"/>
-          <w:szCs w:val="28"/>
-          <w:shd w:val="clear" w:color="auto" w:fill="FFFFFF"/>
-          <w:lang w:val="en-GB"/>
-        </w:rPr>
-        <w:t xml:space="preserve">, </w:t>
-      </w:r>
-      <w:r>
-        <w:rPr>
-          <w:rStyle w:val="normaltextrun"/>
-          <w:rFonts w:cstheme="minorHAnsi"/>
-          <w:color w:val="000000"/>
-          <w:sz w:val="28"/>
-          <w:szCs w:val="28"/>
-          <w:shd w:val="clear" w:color="auto" w:fill="FFFFFF"/>
-          <w:lang w:val="en-GB"/>
-        </w:rPr>
-        <w:t xml:space="preserve">the sub-string of the </w:t>
+        <w:t>slen-plen</w:t>
       </w:r>
       <w:r>
         <w:rPr>
@@ -1214,60 +1090,6 @@
           <w:shd w:val="clear" w:color="auto" w:fill="FFFFFF"/>
           <w:lang w:val="en-GB"/>
         </w:rPr>
-        <w:t>sequence</w:t>
-      </w:r>
-      <w:r>
-        <w:rPr>
-          <w:rStyle w:val="normaltextrun"/>
-          <w:rFonts w:cstheme="minorHAnsi"/>
-          <w:color w:val="000000"/>
-          <w:sz w:val="28"/>
-          <w:szCs w:val="28"/>
-          <w:shd w:val="clear" w:color="auto" w:fill="FFFFFF"/>
-          <w:lang w:val="en-GB"/>
-        </w:rPr>
-        <w:t xml:space="preserve"> and ending the loop when we reach </w:t>
-      </w:r>
-      <w:r>
-        <w:rPr>
-          <w:rStyle w:val="normaltextrun"/>
-          <w:rFonts w:cstheme="minorHAnsi"/>
-          <w:color w:val="000000"/>
-          <w:sz w:val="28"/>
-          <w:szCs w:val="28"/>
-          <w:shd w:val="clear" w:color="auto" w:fill="FFFFFF"/>
-          <w:lang w:val="en-GB"/>
-        </w:rPr>
-        <w:t>‘</w:t>
-      </w:r>
-      <w:proofErr w:type="spellStart"/>
-      <w:r>
-        <w:rPr>
-          <w:rStyle w:val="normaltextrun"/>
-          <w:rFonts w:cstheme="minorHAnsi"/>
-          <w:i/>
-          <w:iCs/>
-          <w:color w:val="000000"/>
-          <w:sz w:val="28"/>
-          <w:szCs w:val="28"/>
-          <w:shd w:val="clear" w:color="auto" w:fill="FFFFFF"/>
-          <w:lang w:val="en-GB"/>
-        </w:rPr>
-        <w:t>slen-plen</w:t>
-      </w:r>
-      <w:proofErr w:type="spellEnd"/>
-      <w:r>
-        <w:rPr>
-          <w:rStyle w:val="normaltextrun"/>
-          <w:rFonts w:cstheme="minorHAnsi"/>
-          <w:i/>
-          <w:iCs/>
-          <w:color w:val="000000"/>
-          <w:sz w:val="28"/>
-          <w:szCs w:val="28"/>
-          <w:shd w:val="clear" w:color="auto" w:fill="FFFFFF"/>
-          <w:lang w:val="en-GB"/>
-        </w:rPr>
         <w:t>’</w:t>
       </w:r>
       <w:r>
@@ -1688,29 +1510,7 @@
           <w:szCs w:val="28"/>
           <w:lang w:val="en-GB"/>
         </w:rPr>
-        <w:t>‘</w:t>
-      </w:r>
-      <w:proofErr w:type="spellStart"/>
-      <w:r>
-        <w:rPr>
-          <w:i/>
-          <w:iCs/>
-          <w:sz w:val="28"/>
-          <w:szCs w:val="28"/>
-          <w:lang w:val="en-GB"/>
-        </w:rPr>
-        <w:t>search_fwd</w:t>
-      </w:r>
-      <w:proofErr w:type="spellEnd"/>
-      <w:r>
-        <w:rPr>
-          <w:i/>
-          <w:iCs/>
-          <w:sz w:val="28"/>
-          <w:szCs w:val="28"/>
-          <w:lang w:val="en-GB"/>
-        </w:rPr>
-        <w:t>’</w:t>
+        <w:t>‘search_fwd’</w:t>
       </w:r>
       <w:r>
         <w:rPr>
@@ -1962,7 +1762,6 @@
         </w:rPr>
         <w:t xml:space="preserve">s of the two versions taken using </w:t>
       </w:r>
-      <w:proofErr w:type="spellStart"/>
       <w:r>
         <w:rPr>
           <w:i/>
@@ -1971,18 +1770,7 @@
           <w:szCs w:val="28"/>
           <w:lang w:val="en-GB"/>
         </w:rPr>
-        <w:t>omp_get_wtime</w:t>
-      </w:r>
-      <w:proofErr w:type="spellEnd"/>
-      <w:r>
-        <w:rPr>
-          <w:i/>
-          <w:iCs/>
-          <w:sz w:val="28"/>
-          <w:szCs w:val="28"/>
-          <w:lang w:val="en-GB"/>
-        </w:rPr>
-        <w:t>()</w:t>
+        <w:t>omp_get_wtime()</w:t>
       </w:r>
       <w:r>
         <w:rPr>
@@ -2073,29 +1861,7 @@
           <w:szCs w:val="28"/>
           <w:lang w:val="en-GB"/>
         </w:rPr>
-        <w:t>‘</w:t>
-      </w:r>
-      <w:proofErr w:type="spellStart"/>
-      <w:r>
-        <w:rPr>
-          <w:i/>
-          <w:iCs/>
-          <w:sz w:val="28"/>
-          <w:szCs w:val="28"/>
-          <w:lang w:val="en-GB"/>
-        </w:rPr>
-        <w:t>slen</w:t>
-      </w:r>
-      <w:proofErr w:type="spellEnd"/>
-      <w:r>
-        <w:rPr>
-          <w:i/>
-          <w:iCs/>
-          <w:sz w:val="28"/>
-          <w:szCs w:val="28"/>
-          <w:lang w:val="en-GB"/>
-        </w:rPr>
-        <w:t>’</w:t>
+        <w:t>‘slen’</w:t>
       </w:r>
       <w:r>
         <w:rPr>
@@ -2784,7 +2550,7 @@
               <w:rPr>
                 <w:lang w:val="en-GB"/>
               </w:rPr>
-              <w:t>0.00010</w:t>
+              <w:t>0.00012</w:t>
             </w:r>
           </w:p>
         </w:tc>
@@ -2805,7 +2571,7 @@
               <w:rPr>
                 <w:lang w:val="en-GB"/>
               </w:rPr>
-              <w:t>28.81991</w:t>
+              <w:t>25.05513</w:t>
             </w:r>
           </w:p>
         </w:tc>
@@ -3005,7 +2771,7 @@
               <w:rPr>
                 <w:lang w:val="en-GB"/>
               </w:rPr>
-              <w:t>0.00019</w:t>
+              <w:t>0.00021</w:t>
             </w:r>
           </w:p>
         </w:tc>
@@ -3026,7 +2792,7 @@
               <w:rPr>
                 <w:lang w:val="en-GB"/>
               </w:rPr>
-              <w:t>0.00046</w:t>
+              <w:t>0.00043</w:t>
             </w:r>
           </w:p>
         </w:tc>
@@ -3047,7 +2813,7 @@
               <w:rPr>
                 <w:lang w:val="en-GB"/>
               </w:rPr>
-              <w:t>40.15063</w:t>
+              <w:t>48.96214</w:t>
             </w:r>
           </w:p>
         </w:tc>
@@ -3297,7 +3063,7 @@
               <w:rPr>
                 <w:lang w:val="en-GB"/>
               </w:rPr>
-              <w:t>0.00019</w:t>
+              <w:t>0.00021</w:t>
             </w:r>
           </w:p>
         </w:tc>
@@ -3318,7 +3084,7 @@
               <w:rPr>
                 <w:lang w:val="en-GB"/>
               </w:rPr>
-              <w:t>0.00038</w:t>
+              <w:t>0.00040</w:t>
             </w:r>
           </w:p>
         </w:tc>
@@ -3339,7 +3105,7 @@
               <w:rPr>
                 <w:lang w:val="en-GB"/>
               </w:rPr>
-              <w:t>49.77864</w:t>
+              <w:t>51.26549</w:t>
             </w:r>
           </w:p>
         </w:tc>
@@ -3539,7 +3305,7 @@
               <w:rPr>
                 <w:lang w:val="en-GB"/>
               </w:rPr>
-              <w:t>0.00175</w:t>
+              <w:t>0.00211</w:t>
             </w:r>
           </w:p>
         </w:tc>
@@ -3560,7 +3326,7 @@
               <w:rPr>
                 <w:lang w:val="en-GB"/>
               </w:rPr>
-              <w:t>0.00296</w:t>
+              <w:t>0.00351</w:t>
             </w:r>
           </w:p>
         </w:tc>
@@ -3581,7 +3347,7 @@
               <w:rPr>
                 <w:lang w:val="en-GB"/>
               </w:rPr>
-              <w:t>59.17082</w:t>
+              <w:t>60.12327</w:t>
             </w:r>
           </w:p>
         </w:tc>
@@ -3823,7 +3589,7 @@
               <w:rPr>
                 <w:lang w:val="en-GB"/>
               </w:rPr>
-              <w:t>0.00173</w:t>
+              <w:t>0.00192</w:t>
             </w:r>
           </w:p>
         </w:tc>
@@ -3844,7 +3610,7 @@
               <w:rPr>
                 <w:lang w:val="en-GB"/>
               </w:rPr>
-              <w:t>0.00287</w:t>
+              <w:t>0.00315</w:t>
             </w:r>
           </w:p>
         </w:tc>
@@ -3865,7 +3631,7 @@
               <w:rPr>
                 <w:lang w:val="en-GB"/>
               </w:rPr>
-              <w:t>60.37757</w:t>
+              <w:t>61.15258</w:t>
             </w:r>
           </w:p>
         </w:tc>
@@ -4117,10 +3883,7 @@
               <w:rPr>
                 <w:lang w:val="en-GB"/>
               </w:rPr>
-              <w:t>0</w:t>
-            </w:r>
-            <w:r>
-              <w:t>.00387</w:t>
+              <w:t>0.00310</w:t>
             </w:r>
           </w:p>
         </w:tc>
@@ -4141,10 +3904,7 @@
               <w:rPr>
                 <w:lang w:val="en-GB"/>
               </w:rPr>
-              <w:t>0</w:t>
-            </w:r>
-            <w:r>
-              <w:t>.00522</w:t>
+              <w:t>0.00443</w:t>
             </w:r>
           </w:p>
         </w:tc>
@@ -4165,10 +3925,7 @@
               <w:rPr>
                 <w:lang w:val="en-GB"/>
               </w:rPr>
-              <w:t>7</w:t>
-            </w:r>
-            <w:r>
-              <w:t>4.13492</w:t>
+              <w:t>69.90329</w:t>
             </w:r>
           </w:p>
         </w:tc>
@@ -4410,7 +4167,7 @@
               <w:rPr>
                 <w:lang w:val="en-GB"/>
               </w:rPr>
-              <w:t>0.01547</w:t>
+              <w:t>0.01969</w:t>
             </w:r>
           </w:p>
         </w:tc>
@@ -4431,7 +4188,7 @@
               <w:rPr>
                 <w:lang w:val="en-GB"/>
               </w:rPr>
-              <w:t>0.02525</w:t>
+              <w:t>0.03111</w:t>
             </w:r>
           </w:p>
         </w:tc>
@@ -4452,7 +4209,7 @@
               <w:rPr>
                 <w:lang w:val="en-GB"/>
               </w:rPr>
-              <w:t>61.25466</w:t>
+              <w:t>63.26750</w:t>
             </w:r>
           </w:p>
         </w:tc>
@@ -4695,7 +4452,7 @@
               <w:rPr>
                 <w:lang w:val="en-GB"/>
               </w:rPr>
-              <w:t>0.03991</w:t>
+              <w:t>0.03432</w:t>
             </w:r>
           </w:p>
         </w:tc>
@@ -4716,7 +4473,7 @@
               <w:rPr>
                 <w:lang w:val="en-GB"/>
               </w:rPr>
-              <w:t>0.04979</w:t>
+              <w:t>0.04578</w:t>
             </w:r>
           </w:p>
         </w:tc>
@@ -4737,7 +4494,7 @@
               <w:rPr>
                 <w:lang w:val="en-GB"/>
               </w:rPr>
-              <w:t>80.14578</w:t>
+              <w:t>74.95414</w:t>
             </w:r>
           </w:p>
         </w:tc>
@@ -4979,7 +4736,7 @@
               <w:rPr>
                 <w:lang w:val="en-GB"/>
               </w:rPr>
-              <w:t>0.15494</w:t>
+              <w:t>0.19736</w:t>
             </w:r>
           </w:p>
         </w:tc>
@@ -5000,7 +4757,7 @@
               <w:rPr>
                 <w:lang w:val="en-GB"/>
               </w:rPr>
-              <w:t>0.24833</w:t>
+              <w:t>0.30575</w:t>
             </w:r>
           </w:p>
         </w:tc>
@@ -5021,7 +4778,7 @@
               <w:rPr>
                 <w:lang w:val="en-GB"/>
               </w:rPr>
-              <w:t>62.39440</w:t>
+              <w:t>64.54814</w:t>
             </w:r>
           </w:p>
         </w:tc>
@@ -5270,7 +5027,7 @@
               <w:rPr>
                 <w:lang w:val="en-GB"/>
               </w:rPr>
-              <w:t>0.39396</w:t>
+              <w:t>0.34026</w:t>
             </w:r>
           </w:p>
         </w:tc>
@@ -5292,7 +5049,7 @@
               <w:rPr>
                 <w:lang w:val="en-GB"/>
               </w:rPr>
-              <w:t>0.48612</w:t>
+              <w:t>0.44850</w:t>
             </w:r>
           </w:p>
         </w:tc>
@@ -5314,13 +5071,7 @@
               <w:rPr>
                 <w:lang w:val="en-GB"/>
               </w:rPr>
-              <w:t>81.0422</w:t>
-            </w:r>
-            <w:r>
-              <w:rPr>
-                <w:lang w:val="en-GB"/>
-              </w:rPr>
-              <w:t>4</w:t>
+              <w:t>75.86705</w:t>
             </w:r>
           </w:p>
         </w:tc>
@@ -5562,7 +5313,7 @@
               <w:rPr>
                 <w:lang w:val="en-GB"/>
               </w:rPr>
-              <w:t>13.10603</w:t>
+              <w:t>6.84498</w:t>
             </w:r>
           </w:p>
         </w:tc>
@@ -5583,7 +5334,7 @@
               <w:rPr>
                 <w:lang w:val="en-GB"/>
               </w:rPr>
-              <w:t>13.19893</w:t>
+              <w:t>6.95397</w:t>
             </w:r>
           </w:p>
         </w:tc>
@@ -5604,7 +5355,7 @@
               <w:rPr>
                 <w:lang w:val="en-GB"/>
               </w:rPr>
-              <w:t>99.29617</w:t>
+              <w:t>98.43272</w:t>
             </w:r>
           </w:p>
         </w:tc>
@@ -5847,7 +5598,7 @@
               <w:rPr>
                 <w:lang w:val="en-GB"/>
               </w:rPr>
-              <w:t>3.98295</w:t>
+              <w:t>3.26960</w:t>
             </w:r>
           </w:p>
         </w:tc>
@@ -5868,7 +5619,7 @@
               <w:rPr>
                 <w:lang w:val="en-GB"/>
               </w:rPr>
-              <w:t>4.89723</w:t>
+              <w:t>4.34708</w:t>
             </w:r>
           </w:p>
         </w:tc>
@@ -5889,7 +5640,7 @@
               <w:rPr>
                 <w:lang w:val="en-GB"/>
               </w:rPr>
-              <w:t>81.33073</w:t>
+              <w:t>75.21382</w:t>
             </w:r>
           </w:p>
         </w:tc>
@@ -6131,7 +5882,7 @@
               <w:rPr>
                 <w:lang w:val="en-GB"/>
               </w:rPr>
-              <w:t>144.16187</w:t>
+              <w:t>68.30020</w:t>
             </w:r>
           </w:p>
         </w:tc>
@@ -6152,7 +5903,7 @@
               <w:rPr>
                 <w:lang w:val="en-GB"/>
               </w:rPr>
-              <w:t>145.08619</w:t>
+              <w:t>69.37385</w:t>
             </w:r>
           </w:p>
         </w:tc>
@@ -6174,7 +5925,7 @@
               <w:rPr>
                 <w:lang w:val="en-GB"/>
               </w:rPr>
-              <w:t>99.36292</w:t>
+              <w:t>98.45237</w:t>
             </w:r>
           </w:p>
         </w:tc>
@@ -6546,7 +6297,6 @@
         </w:rPr>
         <w:t xml:space="preserve">In a practical case, having 16 cores and the combination </w:t>
       </w:r>
-      <w:proofErr w:type="spellStart"/>
       <w:r>
         <w:rPr>
           <w:rFonts w:eastAsiaTheme="minorEastAsia"/>
@@ -6558,7 +6308,6 @@
         </w:rPr>
         <w:t>slen-plen</w:t>
       </w:r>
-      <w:proofErr w:type="spellEnd"/>
       <w:r>
         <w:rPr>
           <w:rFonts w:eastAsiaTheme="minorEastAsia"/>
@@ -6706,9 +6455,8 @@
           <w:u w:val="single"/>
           <w:lang w:val="en-GB"/>
         </w:rPr>
-        <w:t xml:space="preserve">Parallel </w:t>
-      </w:r>
-      <w:proofErr w:type="spellStart"/>
+        <w:t>Parallel o</w:t>
+      </w:r>
       <w:r>
         <w:rPr>
           <w:b/>
@@ -6718,7 +6466,7 @@
           <w:u w:val="single"/>
           <w:lang w:val="en-GB"/>
         </w:rPr>
-        <w:t>o</w:t>
+        <w:t>penMP implementation</w:t>
       </w:r>
       <w:r>
         <w:rPr>
@@ -6729,29 +6477,6 @@
           <w:u w:val="single"/>
           <w:lang w:val="en-GB"/>
         </w:rPr>
-        <w:t>penMP</w:t>
-      </w:r>
-      <w:proofErr w:type="spellEnd"/>
-      <w:r>
-        <w:rPr>
-          <w:b/>
-          <w:bCs/>
-          <w:sz w:val="30"/>
-          <w:szCs w:val="30"/>
-          <w:u w:val="single"/>
-          <w:lang w:val="en-GB"/>
-        </w:rPr>
-        <w:t xml:space="preserve"> implementation</w:t>
-      </w:r>
-      <w:r>
-        <w:rPr>
-          <w:b/>
-          <w:bCs/>
-          <w:sz w:val="30"/>
-          <w:szCs w:val="30"/>
-          <w:u w:val="single"/>
-          <w:lang w:val="en-GB"/>
-        </w:rPr>
         <w:t>:</w:t>
       </w:r>
     </w:p>
@@ -6769,27 +6494,8 @@
           <w:szCs w:val="28"/>
           <w:lang w:val="en-GB"/>
         </w:rPr>
-        <w:t xml:space="preserve">To get to a parallel version, first of all we need to choose the number of threads that will be working synchronously. Thus, it was made possible for the user to specify the number of threads (accordingly to the type of architecture the code is run onto). This is then set using the </w:t>
-      </w:r>
-      <w:proofErr w:type="spellStart"/>
-      <w:r>
-        <w:rPr>
-          <w:sz w:val="28"/>
-          <w:szCs w:val="28"/>
-          <w:lang w:val="en-GB"/>
-        </w:rPr>
-        <w:t>openMP</w:t>
-      </w:r>
-      <w:proofErr w:type="spellEnd"/>
-      <w:r>
-        <w:rPr>
-          <w:sz w:val="28"/>
-          <w:szCs w:val="28"/>
-          <w:lang w:val="en-GB"/>
-        </w:rPr>
-        <w:t xml:space="preserve"> library function </w:t>
-      </w:r>
-      <w:proofErr w:type="spellStart"/>
+        <w:t xml:space="preserve">To get to a parallel version, first of all we need to choose the number of threads that will be working synchronously. Thus, it was made possible for the user to specify the number of threads (accordingly to the type of architecture the code is run onto). This is then set using the openMP library function </w:t>
+      </w:r>
       <w:r>
         <w:rPr>
           <w:i/>
@@ -6798,9 +6504,32 @@
           <w:szCs w:val="28"/>
           <w:lang w:val="en-GB"/>
         </w:rPr>
-        <w:t>omp_set_num_threads</w:t>
-      </w:r>
-      <w:proofErr w:type="spellEnd"/>
+        <w:t>omp_set_num_threads(n_thr)</w:t>
+      </w:r>
+      <w:r>
+        <w:rPr>
+          <w:sz w:val="28"/>
+          <w:szCs w:val="28"/>
+          <w:lang w:val="en-GB"/>
+        </w:rPr>
+        <w:t>.</w:t>
+      </w:r>
+      <w:r>
+        <w:rPr>
+          <w:sz w:val="28"/>
+          <w:szCs w:val="28"/>
+          <w:lang w:val="en-GB"/>
+        </w:rPr>
+        <w:br/>
+      </w:r>
+      <w:r>
+        <w:rPr>
+          <w:sz w:val="28"/>
+          <w:szCs w:val="28"/>
+          <w:lang w:val="en-GB"/>
+        </w:rPr>
+        <w:t xml:space="preserve">As a choice, we did not parallelize the </w:t>
+      </w:r>
       <w:r>
         <w:rPr>
           <w:i/>
@@ -6809,9 +6538,8 @@
           <w:szCs w:val="28"/>
           <w:lang w:val="en-GB"/>
         </w:rPr>
-        <w:t>(</w:t>
-      </w:r>
-      <w:proofErr w:type="spellStart"/>
+        <w:t>‘</w:t>
+      </w:r>
       <w:r>
         <w:rPr>
           <w:i/>
@@ -6820,9 +6548,8 @@
           <w:szCs w:val="28"/>
           <w:lang w:val="en-GB"/>
         </w:rPr>
-        <w:t>n_thr</w:t>
-      </w:r>
-      <w:proofErr w:type="spellEnd"/>
+        <w:t>generate</w:t>
+      </w:r>
       <w:r>
         <w:rPr>
           <w:i/>
@@ -6831,31 +6558,15 @@
           <w:szCs w:val="28"/>
           <w:lang w:val="en-GB"/>
         </w:rPr>
-        <w:t>)</w:t>
-      </w:r>
-      <w:r>
-        <w:rPr>
-          <w:sz w:val="28"/>
-          <w:szCs w:val="28"/>
-          <w:lang w:val="en-GB"/>
-        </w:rPr>
-        <w:t>.</w:t>
-      </w:r>
-      <w:r>
-        <w:rPr>
-          <w:sz w:val="28"/>
-          <w:szCs w:val="28"/>
-          <w:lang w:val="en-GB"/>
-        </w:rPr>
-        <w:br/>
-      </w:r>
-      <w:r>
-        <w:rPr>
-          <w:sz w:val="28"/>
-          <w:szCs w:val="28"/>
-          <w:lang w:val="en-GB"/>
-        </w:rPr>
-        <w:t xml:space="preserve">As a choice, we did not parallelize the </w:t>
+        <w:t>’</w:t>
+      </w:r>
+      <w:r>
+        <w:rPr>
+          <w:sz w:val="28"/>
+          <w:szCs w:val="28"/>
+          <w:lang w:val="en-GB"/>
+        </w:rPr>
+        <w:t xml:space="preserve"> function as it is a random process of string generation. Instead, we put our efforts on the main core of the whole program, that is the </w:t>
       </w:r>
       <w:r>
         <w:rPr>
@@ -6875,7 +6586,7 @@
           <w:szCs w:val="28"/>
           <w:lang w:val="en-GB"/>
         </w:rPr>
-        <w:t>generate</w:t>
+        <w:t>search</w:t>
       </w:r>
       <w:r>
         <w:rPr>
@@ -6893,7 +6604,15 @@
           <w:szCs w:val="28"/>
           <w:lang w:val="en-GB"/>
         </w:rPr>
-        <w:t xml:space="preserve"> function as it is a random process of string generation. Instead, we put our efforts on the main core of the whole program, that is the </w:t>
+        <w:t xml:space="preserve"> function. </w:t>
+      </w:r>
+      <w:r>
+        <w:rPr>
+          <w:sz w:val="28"/>
+          <w:szCs w:val="28"/>
+          <w:lang w:val="en-GB"/>
+        </w:rPr>
+        <w:t xml:space="preserve">Being it a set of two </w:t>
       </w:r>
       <w:r>
         <w:rPr>
@@ -6903,7 +6622,23 @@
           <w:szCs w:val="28"/>
           <w:lang w:val="en-GB"/>
         </w:rPr>
-        <w:t>‘</w:t>
+        <w:t>for</w:t>
+      </w:r>
+      <w:r>
+        <w:rPr>
+          <w:sz w:val="28"/>
+          <w:szCs w:val="28"/>
+          <w:lang w:val="en-GB"/>
+        </w:rPr>
+        <w:t xml:space="preserve"> loops, a first and very simple approach could be to use the following openMP construct:</w:t>
+      </w:r>
+      <w:r>
+        <w:rPr>
+          <w:sz w:val="28"/>
+          <w:szCs w:val="28"/>
+          <w:lang w:val="en-GB"/>
+        </w:rPr>
+        <w:br/>
       </w:r>
       <w:r>
         <w:rPr>
@@ -6913,109 +6648,7 @@
           <w:szCs w:val="28"/>
           <w:lang w:val="en-GB"/>
         </w:rPr>
-        <w:t>search</w:t>
-      </w:r>
-      <w:r>
-        <w:rPr>
-          <w:i/>
-          <w:iCs/>
-          <w:sz w:val="28"/>
-          <w:szCs w:val="28"/>
-          <w:lang w:val="en-GB"/>
-        </w:rPr>
-        <w:t>’</w:t>
-      </w:r>
-      <w:r>
-        <w:rPr>
-          <w:sz w:val="28"/>
-          <w:szCs w:val="28"/>
-          <w:lang w:val="en-GB"/>
-        </w:rPr>
-        <w:t xml:space="preserve"> function. </w:t>
-      </w:r>
-      <w:r>
-        <w:rPr>
-          <w:sz w:val="28"/>
-          <w:szCs w:val="28"/>
-          <w:lang w:val="en-GB"/>
-        </w:rPr>
-        <w:t xml:space="preserve">Being it a set of two </w:t>
-      </w:r>
-      <w:r>
-        <w:rPr>
-          <w:i/>
-          <w:iCs/>
-          <w:sz w:val="28"/>
-          <w:szCs w:val="28"/>
-          <w:lang w:val="en-GB"/>
-        </w:rPr>
-        <w:t>for</w:t>
-      </w:r>
-      <w:r>
-        <w:rPr>
-          <w:sz w:val="28"/>
-          <w:szCs w:val="28"/>
-          <w:lang w:val="en-GB"/>
-        </w:rPr>
-        <w:t xml:space="preserve"> loops, a first and very simple approach could be to use the following </w:t>
-      </w:r>
-      <w:proofErr w:type="spellStart"/>
-      <w:r>
-        <w:rPr>
-          <w:sz w:val="28"/>
-          <w:szCs w:val="28"/>
-          <w:lang w:val="en-GB"/>
-        </w:rPr>
-        <w:t>openMP</w:t>
-      </w:r>
-      <w:proofErr w:type="spellEnd"/>
-      <w:r>
-        <w:rPr>
-          <w:sz w:val="28"/>
-          <w:szCs w:val="28"/>
-          <w:lang w:val="en-GB"/>
-        </w:rPr>
-        <w:t xml:space="preserve"> construct:</w:t>
-      </w:r>
-      <w:r>
-        <w:rPr>
-          <w:sz w:val="28"/>
-          <w:szCs w:val="28"/>
-          <w:lang w:val="en-GB"/>
-        </w:rPr>
-        <w:br/>
-      </w:r>
-      <w:r>
-        <w:rPr>
-          <w:i/>
-          <w:iCs/>
-          <w:sz w:val="28"/>
-          <w:szCs w:val="28"/>
-          <w:lang w:val="en-GB"/>
-        </w:rPr>
-        <w:t xml:space="preserve">#pragma </w:t>
-      </w:r>
-      <w:proofErr w:type="spellStart"/>
-      <w:r>
-        <w:rPr>
-          <w:i/>
-          <w:iCs/>
-          <w:sz w:val="28"/>
-          <w:szCs w:val="28"/>
-          <w:lang w:val="en-GB"/>
-        </w:rPr>
-        <w:t>omp</w:t>
-      </w:r>
-      <w:proofErr w:type="spellEnd"/>
-      <w:r>
-        <w:rPr>
-          <w:i/>
-          <w:iCs/>
-          <w:sz w:val="28"/>
-          <w:szCs w:val="28"/>
-          <w:lang w:val="en-GB"/>
-        </w:rPr>
-        <w:t xml:space="preserve"> parallel for</w:t>
+        <w:t>#pragma omp parallel for</w:t>
       </w:r>
     </w:p>
     <w:p>
@@ -7132,7 +6765,6 @@
         </w:rPr>
         <w:t>‘</w:t>
       </w:r>
-      <w:proofErr w:type="spellStart"/>
       <w:r>
         <w:rPr>
           <w:i/>
@@ -7143,7 +6775,6 @@
         </w:rPr>
         <w:t>plen</w:t>
       </w:r>
-      <w:proofErr w:type="spellEnd"/>
       <w:r>
         <w:rPr>
           <w:i/>
@@ -7178,7 +6809,6 @@
         </w:rPr>
         <w:t xml:space="preserve">Furthermore, we had to insert two critical sections: one is needed to synchronize the update of the counter of correspondences and of their positions. The other one is used to reallocate memory, using the </w:t>
       </w:r>
-      <w:proofErr w:type="spellStart"/>
       <w:r>
         <w:rPr>
           <w:i/>
@@ -7189,7 +6819,6 @@
         </w:rPr>
         <w:t>realloc</w:t>
       </w:r>
-      <w:proofErr w:type="spellEnd"/>
       <w:r>
         <w:rPr>
           <w:sz w:val="28"/>
@@ -7423,25 +7052,7 @@
           <w:szCs w:val="28"/>
           <w:lang w:val="en-GB"/>
         </w:rPr>
-        <w:t xml:space="preserve"> a parallel section obtained via an </w:t>
-      </w:r>
-      <w:proofErr w:type="spellStart"/>
-      <w:r>
-        <w:rPr>
-          <w:sz w:val="28"/>
-          <w:szCs w:val="28"/>
-          <w:lang w:val="en-GB"/>
-        </w:rPr>
-        <w:t>openMP</w:t>
-      </w:r>
-      <w:proofErr w:type="spellEnd"/>
-      <w:r>
-        <w:rPr>
-          <w:sz w:val="28"/>
-          <w:szCs w:val="28"/>
-          <w:lang w:val="en-GB"/>
-        </w:rPr>
-        <w:t xml:space="preserve"> pragma. Inside th</w:t>
+        <w:t xml:space="preserve"> a parallel section obtained via an openMP pragma. Inside th</w:t>
       </w:r>
       <w:r>
         <w:rPr>
@@ -7533,29 +7144,7 @@
           <w:szCs w:val="28"/>
           <w:lang w:val="en-GB"/>
         </w:rPr>
-        <w:t xml:space="preserve">#pragma </w:t>
-      </w:r>
-      <w:proofErr w:type="spellStart"/>
-      <w:r>
-        <w:rPr>
-          <w:i/>
-          <w:iCs/>
-          <w:sz w:val="28"/>
-          <w:szCs w:val="28"/>
-          <w:lang w:val="en-GB"/>
-        </w:rPr>
-        <w:t>omp</w:t>
-      </w:r>
-      <w:proofErr w:type="spellEnd"/>
-      <w:r>
-        <w:rPr>
-          <w:i/>
-          <w:iCs/>
-          <w:sz w:val="28"/>
-          <w:szCs w:val="28"/>
-          <w:lang w:val="en-GB"/>
-        </w:rPr>
-        <w:t xml:space="preserve"> single</w:t>
+        <w:t>#pragma omp single</w:t>
       </w:r>
       <w:r>
         <w:rPr>
@@ -8224,6 +7813,7 @@
   <w:style w:type="character" w:default="1" w:styleId="Carpredefinitoparagrafo">
     <w:name w:val="Default Paragraph Font"/>
     <w:uiPriority w:val="1"/>
+    <w:semiHidden/>
     <w:unhideWhenUsed/>
   </w:style>
   <w:style w:type="table" w:default="1" w:styleId="Tabellanormale">

</xml_diff>